<commit_message>
Finish implement and testing LSTM model on sentimental analysis
</commit_message>
<xml_diff>
--- a/Report.docx
+++ b/Report.docx
@@ -3,220 +3,412 @@
 <w:document xmlns:wpc="http://schemas.microsoft.com/office/word/2010/wordprocessingCanvas" xmlns:cx="http://schemas.microsoft.com/office/drawing/2014/chartex" xmlns:cx1="http://schemas.microsoft.com/office/drawing/2015/9/8/chartex" xmlns:cx2="http://schemas.microsoft.com/office/drawing/2015/10/21/chartex" xmlns:cx3="http://schemas.microsoft.com/office/drawing/2016/5/9/chartex" xmlns:cx4="http://schemas.microsoft.com/office/drawing/2016/5/10/chartex" xmlns:cx5="http://schemas.microsoft.com/office/drawing/2016/5/11/chartex" xmlns:cx6="http://schemas.microsoft.com/office/drawing/2016/5/12/chartex" xmlns:cx7="http://schemas.microsoft.com/office/drawing/2016/5/13/chartex" xmlns:cx8="http://schemas.microsoft.com/office/drawing/2016/5/14/chartex" xmlns:mc="http://schemas.openxmlformats.org/markup-compatibility/2006" xmlns:aink="http://schemas.microsoft.com/office/drawing/2016/ink" xmlns:am3d="http://schemas.microsoft.com/office/drawing/2017/model3d" xmlns:o="urn:schemas-microsoft-com:office:office" xmlns:oel="http://schemas.microsoft.com/office/2019/extlst" xmlns:r="http://schemas.openxmlformats.org/officeDocument/2006/relationships" xmlns:m="http://schemas.openxmlformats.org/officeDocument/2006/math" xmlns:v="urn:schemas-microsoft-com:vml" xmlns:wp14="http://schemas.microsoft.com/office/word/2010/wordprocessingDrawing" xmlns:wp="http://schemas.openxmlformats.org/drawingml/2006/wordprocessingDrawing" xmlns:w10="urn:schemas-microsoft-com:office:word" xmlns:w="http://schemas.openxmlformats.org/wordprocessingml/2006/main" xmlns:w14="http://schemas.microsoft.com/office/word/2010/wordml" xmlns:w15="http://schemas.microsoft.com/office/word/2012/wordml" xmlns:w16cex="http://schemas.microsoft.com/office/word/2018/wordml/cex" xmlns:w16cid="http://schemas.microsoft.com/office/word/2016/wordml/cid" xmlns:w16="http://schemas.microsoft.com/office/word/2018/wordml" xmlns:w16sdtdh="http://schemas.microsoft.com/office/word/2020/wordml/sdtdatahash" xmlns:w16se="http://schemas.microsoft.com/office/word/2015/wordml/symex" xmlns:wpg="http://schemas.microsoft.com/office/word/2010/wordprocessingGroup" xmlns:wpi="http://schemas.microsoft.com/office/word/2010/wordprocessingInk" xmlns:wne="http://schemas.microsoft.com/office/word/2006/wordml" xmlns:wps="http://schemas.microsoft.com/office/word/2010/wordprocessingShape" mc:Ignorable="w14 w15 w16se w16cid w16 w16cex w16sdtdh wp14">
   <w:body>
     <w:p>
-      <w:r>
-        <w:rPr>
-          <w:rFonts w:hint="eastAsia"/>
-        </w:rPr>
-        <w:t>R</w:t>
-      </w:r>
-      <w:r>
-        <w:t>eport</w:t>
+      <w:pPr>
+        <w:jc w:val="center"/>
+        <w:rPr>
+          <w:rFonts w:ascii="Arial" w:hAnsi="Arial" w:cs="Arial"/>
+          <w:sz w:val="22"/>
+          <w:szCs w:val="22"/>
+        </w:rPr>
+      </w:pPr>
+      <w:r>
+        <w:rPr>
+          <w:rFonts w:ascii="Arial" w:hAnsi="Arial" w:cs="Arial"/>
+          <w:sz w:val="22"/>
+          <w:szCs w:val="22"/>
+        </w:rPr>
+        <w:t>Report</w:t>
       </w:r>
     </w:p>
     <w:p>
-      <w:r>
-        <w:rPr>
-          <w:rFonts w:hint="eastAsia"/>
-        </w:rPr>
-        <w:t>T</w:t>
-      </w:r>
-      <w:r>
-        <w:t xml:space="preserve">ask 1 </w:t>
-      </w:r>
-    </w:p>
-    <w:p/>
-    <w:p>
-      <w:pPr>
-        <w:rPr>
+      <w:pPr>
+        <w:rPr>
+          <w:rFonts w:ascii="Arial" w:hAnsi="Arial" w:cs="Arial"/>
           <w:b/>
           <w:bCs/>
-        </w:rPr>
-      </w:pPr>
-      <w:r>
-        <w:rPr>
+          <w:sz w:val="22"/>
+          <w:szCs w:val="22"/>
+        </w:rPr>
+      </w:pPr>
+      <w:r>
+        <w:rPr>
+          <w:rFonts w:ascii="Arial" w:hAnsi="Arial" w:cs="Arial"/>
           <w:b/>
           <w:bCs/>
-        </w:rPr>
-        <w:t xml:space="preserve">Method Description: Explain your text cleaning and pre-processing steps, as well as your approach for constructing the distributional semantic representations. </w:t>
-      </w:r>
-    </w:p>
-    <w:p/>
-    <w:p>
-      <w:pPr>
-        <w:rPr>
-          <w:rFonts w:hint="eastAsia"/>
-        </w:rPr>
-      </w:pPr>
-      <w:r>
-        <w:tab/>
-      </w:r>
-      <w:r>
-        <w:t xml:space="preserve">For the </w:t>
-      </w:r>
-      <w:r>
-        <w:t>pre-processing steps</w:t>
-      </w:r>
-      <w:r>
-        <w:t xml:space="preserve"> (</w:t>
-      </w:r>
-      <w:r>
-        <w:t>function “</w:t>
-      </w:r>
-      <w:r>
-        <w:t>process_document</w:t>
-      </w:r>
-      <w:r>
-        <w:t>”</w:t>
-      </w:r>
-      <w:r>
-        <w:t>)</w:t>
-      </w:r>
-      <w:r>
-        <w:t xml:space="preserve">, I </w:t>
-      </w:r>
-      <w:r>
-        <w:t xml:space="preserve">have </w:t>
-      </w:r>
-      <w:r>
-        <w:t>removed all numbers,</w:t>
-      </w:r>
-      <w:r>
-        <w:t xml:space="preserve"> </w:t>
-      </w:r>
-      <w:r>
-        <w:t>abbreviations</w:t>
-      </w:r>
-      <w:r>
-        <w:t xml:space="preserve">, </w:t>
-      </w:r>
-      <w:r>
-        <w:t>internal hyphens</w:t>
-      </w:r>
-      <w:r>
-        <w:t xml:space="preserve"> </w:t>
-      </w:r>
-      <w:r>
-        <w:t>words</w:t>
-      </w:r>
-      <w:r>
-        <w:t xml:space="preserve">, </w:t>
-      </w:r>
-      <w:r>
-        <w:t xml:space="preserve">special </w:t>
-      </w:r>
-      <w:r>
-        <w:t>characters</w:t>
-      </w:r>
-      <w:r>
-        <w:t>, and p</w:t>
-      </w:r>
-      <w:r>
-        <w:t>unctuation</w:t>
-      </w:r>
-      <w:r>
-        <w:t xml:space="preserve"> from the reviews</w:t>
-      </w:r>
-      <w:r>
-        <w:t>, then convert all of them into lowercase. After that, I removed the stop words including “u” and “p”</w:t>
-      </w:r>
-      <w:r>
-        <w:t>. Finally, I used l</w:t>
-      </w:r>
-      <w:r>
-        <w:t>emmatization</w:t>
-      </w:r>
-      <w:r>
-        <w:t>, which only removes affixes if the result is in its dictionary to maintain the meaning of a word.</w:t>
-      </w:r>
-      <w:r>
-        <w:t xml:space="preserve"> </w:t>
-      </w:r>
-      <w:r>
-        <w:t>To get the top 50 most frequently occurred words, I merged all the words in the reviews</w:t>
-      </w:r>
-      <w:r>
-        <w:t xml:space="preserve"> in a list and then do the pre-processing steps</w:t>
-      </w:r>
-      <w:r>
-        <w:t xml:space="preserve"> (use function </w:t>
-      </w:r>
-      <w:r>
-        <w:t>“</w:t>
-      </w:r>
-      <w:r>
-        <w:t>process_reviews_str</w:t>
-      </w:r>
-      <w:r>
-        <w:t>”</w:t>
-      </w:r>
-      <w:r>
-        <w:t>)</w:t>
-      </w:r>
-      <w:r>
-        <w:t>.</w:t>
-      </w:r>
-      <w:r>
-        <w:t xml:space="preserve"> For constructing th</w:t>
-      </w:r>
-      <w:r>
-        <w:t xml:space="preserve">e </w:t>
-      </w:r>
-      <w:r>
-        <w:t>distributional semantic representations</w:t>
-      </w:r>
-      <w:r>
-        <w:t xml:space="preserve">, I have conducted a term-context matrix and </w:t>
-      </w:r>
-      <w:r>
-        <w:t>used</w:t>
-      </w:r>
-      <w:r>
-        <w:t xml:space="preserve"> </w:t>
-      </w:r>
-      <w:r>
-        <w:t>latent semantic indexing (LSI) as the singular value decomposition</w:t>
-      </w:r>
-      <w:r>
-        <w:t xml:space="preserve"> (SVD)</w:t>
-      </w:r>
-      <w:r>
-        <w:t xml:space="preserve"> for constructing a low-dimensional dense representation. </w:t>
+          <w:sz w:val="22"/>
+          <w:szCs w:val="22"/>
+        </w:rPr>
+        <w:t xml:space="preserve">Task 1 </w:t>
       </w:r>
     </w:p>
     <w:p>
       <w:pPr>
         <w:rPr>
-          <w:rFonts w:hint="eastAsia"/>
+          <w:rFonts w:ascii="Arial" w:hAnsi="Arial" w:cs="Arial"/>
+          <w:sz w:val="22"/>
+          <w:szCs w:val="22"/>
         </w:rPr>
       </w:pPr>
     </w:p>
     <w:p>
       <w:pPr>
         <w:rPr>
+          <w:rFonts w:ascii="Arial" w:hAnsi="Arial" w:cs="Arial"/>
           <w:b/>
           <w:bCs/>
-        </w:rPr>
-      </w:pPr>
-      <w:r>
-        <w:rPr>
+          <w:sz w:val="22"/>
+          <w:szCs w:val="22"/>
+        </w:rPr>
+      </w:pPr>
+      <w:r>
+        <w:rPr>
+          <w:rFonts w:ascii="Arial" w:hAnsi="Arial" w:cs="Arial"/>
           <w:b/>
           <w:bCs/>
-        </w:rPr>
-        <w:t xml:space="preserve">Result Analysis: </w:t>
-      </w:r>
-      <w:proofErr w:type="spellStart"/>
-      <w:r>
-        <w:rPr>
+          <w:sz w:val="22"/>
+          <w:szCs w:val="22"/>
+        </w:rPr>
+        <w:t xml:space="preserve">Method Description: Explain your text cleaning and pre-processing steps, as well as your approach for constructing the distributional semantic representations. </w:t>
+      </w:r>
+    </w:p>
+    <w:p>
+      <w:pPr>
+        <w:rPr>
+          <w:rFonts w:ascii="Arial" w:hAnsi="Arial" w:cs="Arial"/>
+          <w:sz w:val="22"/>
+          <w:szCs w:val="22"/>
+        </w:rPr>
+      </w:pPr>
+    </w:p>
+    <w:p>
+      <w:pPr>
+        <w:rPr>
+          <w:rFonts w:ascii="Arial" w:hAnsi="Arial" w:cs="Arial"/>
+          <w:sz w:val="22"/>
+          <w:szCs w:val="22"/>
+        </w:rPr>
+      </w:pPr>
+      <w:r>
+        <w:rPr>
+          <w:rFonts w:ascii="Arial" w:hAnsi="Arial" w:cs="Arial"/>
+          <w:sz w:val="22"/>
+          <w:szCs w:val="22"/>
+        </w:rPr>
+        <w:tab/>
+      </w:r>
+      <w:r>
+        <w:rPr>
+          <w:rFonts w:ascii="Arial" w:hAnsi="Arial" w:cs="Arial"/>
+          <w:sz w:val="22"/>
+          <w:szCs w:val="22"/>
+        </w:rPr>
+        <w:t>For the pre-processing steps</w:t>
+      </w:r>
+      <w:r>
+        <w:rPr>
+          <w:rFonts w:ascii="Arial" w:hAnsi="Arial" w:cs="Arial"/>
+          <w:sz w:val="22"/>
+          <w:szCs w:val="22"/>
+        </w:rPr>
+        <w:t xml:space="preserve"> (</w:t>
+      </w:r>
+      <w:r>
+        <w:rPr>
+          <w:rFonts w:ascii="Arial" w:hAnsi="Arial" w:cs="Arial"/>
+          <w:sz w:val="22"/>
+          <w:szCs w:val="22"/>
+        </w:rPr>
+        <w:t>function “process_document”</w:t>
+      </w:r>
+      <w:r>
+        <w:rPr>
+          <w:rFonts w:ascii="Arial" w:hAnsi="Arial" w:cs="Arial"/>
+          <w:sz w:val="22"/>
+          <w:szCs w:val="22"/>
+        </w:rPr>
+        <w:t>)</w:t>
+      </w:r>
+      <w:r>
+        <w:rPr>
+          <w:rFonts w:ascii="Arial" w:hAnsi="Arial" w:cs="Arial"/>
+          <w:sz w:val="22"/>
+          <w:szCs w:val="22"/>
+        </w:rPr>
+        <w:t xml:space="preserve">, I </w:t>
+      </w:r>
+      <w:r>
+        <w:rPr>
+          <w:rFonts w:ascii="Arial" w:hAnsi="Arial" w:cs="Arial"/>
+          <w:sz w:val="22"/>
+          <w:szCs w:val="22"/>
+        </w:rPr>
+        <w:t xml:space="preserve">have </w:t>
+      </w:r>
+      <w:r>
+        <w:rPr>
+          <w:rFonts w:ascii="Arial" w:hAnsi="Arial" w:cs="Arial"/>
+          <w:sz w:val="22"/>
+          <w:szCs w:val="22"/>
+        </w:rPr>
+        <w:t>removed all numbers,</w:t>
+      </w:r>
+      <w:r>
+        <w:rPr>
+          <w:rFonts w:ascii="Arial" w:hAnsi="Arial" w:cs="Arial"/>
+          <w:sz w:val="22"/>
+          <w:szCs w:val="22"/>
+        </w:rPr>
+        <w:t xml:space="preserve"> </w:t>
+      </w:r>
+      <w:r>
+        <w:rPr>
+          <w:rFonts w:ascii="Arial" w:hAnsi="Arial" w:cs="Arial"/>
+          <w:sz w:val="22"/>
+          <w:szCs w:val="22"/>
+        </w:rPr>
+        <w:t>abbreviations, internal hyphens</w:t>
+      </w:r>
+      <w:r>
+        <w:rPr>
+          <w:rFonts w:ascii="Arial" w:hAnsi="Arial" w:cs="Arial"/>
+          <w:sz w:val="22"/>
+          <w:szCs w:val="22"/>
+        </w:rPr>
+        <w:t xml:space="preserve"> words</w:t>
+      </w:r>
+      <w:r>
+        <w:rPr>
+          <w:rFonts w:ascii="Arial" w:hAnsi="Arial" w:cs="Arial"/>
+          <w:sz w:val="22"/>
+          <w:szCs w:val="22"/>
+        </w:rPr>
+        <w:t xml:space="preserve">, </w:t>
+      </w:r>
+      <w:r>
+        <w:rPr>
+          <w:rFonts w:ascii="Arial" w:hAnsi="Arial" w:cs="Arial"/>
+          <w:sz w:val="22"/>
+          <w:szCs w:val="22"/>
+        </w:rPr>
+        <w:t xml:space="preserve">special </w:t>
+      </w:r>
+      <w:r>
+        <w:rPr>
+          <w:rFonts w:ascii="Arial" w:hAnsi="Arial" w:cs="Arial"/>
+          <w:sz w:val="22"/>
+          <w:szCs w:val="22"/>
+        </w:rPr>
+        <w:t>characters</w:t>
+      </w:r>
+      <w:r>
+        <w:rPr>
+          <w:rFonts w:ascii="Arial" w:hAnsi="Arial" w:cs="Arial"/>
+          <w:sz w:val="22"/>
+          <w:szCs w:val="22"/>
+        </w:rPr>
+        <w:t>, and punctuation</w:t>
+      </w:r>
+      <w:r>
+        <w:rPr>
+          <w:rFonts w:ascii="Arial" w:hAnsi="Arial" w:cs="Arial"/>
+          <w:sz w:val="22"/>
+          <w:szCs w:val="22"/>
+        </w:rPr>
+        <w:t xml:space="preserve"> from the reviews</w:t>
+      </w:r>
+      <w:r>
+        <w:rPr>
+          <w:rFonts w:ascii="Arial" w:hAnsi="Arial" w:cs="Arial"/>
+          <w:sz w:val="22"/>
+          <w:szCs w:val="22"/>
+        </w:rPr>
+        <w:t>, then convert all of them into lowercase. After that, I removed the stop words including “u” and “p”</w:t>
+      </w:r>
+      <w:r>
+        <w:rPr>
+          <w:rFonts w:ascii="Arial" w:hAnsi="Arial" w:cs="Arial"/>
+          <w:sz w:val="22"/>
+          <w:szCs w:val="22"/>
+        </w:rPr>
+        <w:t>. Finally, I used lemmatization</w:t>
+      </w:r>
+      <w:r>
+        <w:rPr>
+          <w:rFonts w:ascii="Arial" w:hAnsi="Arial" w:cs="Arial"/>
+          <w:sz w:val="22"/>
+          <w:szCs w:val="22"/>
+        </w:rPr>
+        <w:t>, which only removes affixes if the result is in its dictionary to maintain the meaning of a word.</w:t>
+      </w:r>
+      <w:r>
+        <w:rPr>
+          <w:rFonts w:ascii="Arial" w:hAnsi="Arial" w:cs="Arial"/>
+          <w:sz w:val="22"/>
+          <w:szCs w:val="22"/>
+        </w:rPr>
+        <w:t xml:space="preserve"> </w:t>
+      </w:r>
+      <w:r>
+        <w:rPr>
+          <w:rFonts w:ascii="Arial" w:hAnsi="Arial" w:cs="Arial"/>
+          <w:sz w:val="22"/>
+          <w:szCs w:val="22"/>
+        </w:rPr>
+        <w:t>To get the top 50 most frequently occurred words, I merged all the words in the reviews</w:t>
+      </w:r>
+      <w:r>
+        <w:rPr>
+          <w:rFonts w:ascii="Arial" w:hAnsi="Arial" w:cs="Arial"/>
+          <w:sz w:val="22"/>
+          <w:szCs w:val="22"/>
+        </w:rPr>
+        <w:t xml:space="preserve"> in a list and then do the pre-processing steps</w:t>
+      </w:r>
+      <w:r>
+        <w:rPr>
+          <w:rFonts w:ascii="Arial" w:hAnsi="Arial" w:cs="Arial"/>
+          <w:sz w:val="22"/>
+          <w:szCs w:val="22"/>
+        </w:rPr>
+        <w:t xml:space="preserve"> (use function </w:t>
+      </w:r>
+      <w:r>
+        <w:rPr>
+          <w:rFonts w:ascii="Arial" w:hAnsi="Arial" w:cs="Arial"/>
+          <w:sz w:val="22"/>
+          <w:szCs w:val="22"/>
+        </w:rPr>
+        <w:t>“</w:t>
+      </w:r>
+      <w:r>
+        <w:rPr>
+          <w:rFonts w:ascii="Arial" w:hAnsi="Arial" w:cs="Arial"/>
+          <w:sz w:val="22"/>
+          <w:szCs w:val="22"/>
+        </w:rPr>
+        <w:t>process_reviews_str</w:t>
+      </w:r>
+      <w:r>
+        <w:rPr>
+          <w:rFonts w:ascii="Arial" w:hAnsi="Arial" w:cs="Arial"/>
+          <w:sz w:val="22"/>
+          <w:szCs w:val="22"/>
+        </w:rPr>
+        <w:t>”</w:t>
+      </w:r>
+      <w:r>
+        <w:rPr>
+          <w:rFonts w:ascii="Arial" w:hAnsi="Arial" w:cs="Arial"/>
+          <w:sz w:val="22"/>
+          <w:szCs w:val="22"/>
+        </w:rPr>
+        <w:t>)</w:t>
+      </w:r>
+      <w:r>
+        <w:rPr>
+          <w:rFonts w:ascii="Arial" w:hAnsi="Arial" w:cs="Arial"/>
+          <w:sz w:val="22"/>
+          <w:szCs w:val="22"/>
+        </w:rPr>
+        <w:t>.</w:t>
+      </w:r>
+      <w:r>
+        <w:rPr>
+          <w:rFonts w:ascii="Arial" w:hAnsi="Arial" w:cs="Arial"/>
+          <w:sz w:val="22"/>
+          <w:szCs w:val="22"/>
+        </w:rPr>
+        <w:t xml:space="preserve"> For constructing the distributional semantic representations, I have conducted a term-context matrix and </w:t>
+      </w:r>
+      <w:r>
+        <w:rPr>
+          <w:rFonts w:ascii="Arial" w:hAnsi="Arial" w:cs="Arial"/>
+          <w:sz w:val="22"/>
+          <w:szCs w:val="22"/>
+        </w:rPr>
+        <w:t>used</w:t>
+      </w:r>
+      <w:r>
+        <w:rPr>
+          <w:rFonts w:ascii="Arial" w:hAnsi="Arial" w:cs="Arial"/>
+          <w:sz w:val="22"/>
+          <w:szCs w:val="22"/>
+        </w:rPr>
+        <w:t xml:space="preserve"> </w:t>
+      </w:r>
+      <w:r>
+        <w:rPr>
+          <w:rFonts w:ascii="Arial" w:hAnsi="Arial" w:cs="Arial"/>
+          <w:sz w:val="22"/>
+          <w:szCs w:val="22"/>
+        </w:rPr>
+        <w:t>latent semantic indexing (LSI) as the singular value decomposition</w:t>
+      </w:r>
+      <w:r>
+        <w:rPr>
+          <w:rFonts w:ascii="Arial" w:hAnsi="Arial" w:cs="Arial"/>
+          <w:sz w:val="22"/>
+          <w:szCs w:val="22"/>
+        </w:rPr>
+        <w:t xml:space="preserve"> (SVD)</w:t>
+      </w:r>
+      <w:r>
+        <w:rPr>
+          <w:rFonts w:ascii="Arial" w:hAnsi="Arial" w:cs="Arial"/>
+          <w:sz w:val="22"/>
+          <w:szCs w:val="22"/>
+        </w:rPr>
+        <w:t xml:space="preserve"> for constructing a low-dimensional dense representation. </w:t>
+      </w:r>
+    </w:p>
+    <w:p>
+      <w:pPr>
+        <w:rPr>
+          <w:rFonts w:ascii="Arial" w:hAnsi="Arial" w:cs="Arial"/>
+          <w:sz w:val="22"/>
+          <w:szCs w:val="22"/>
+        </w:rPr>
+      </w:pPr>
+    </w:p>
+    <w:p>
+      <w:pPr>
+        <w:rPr>
+          <w:rFonts w:ascii="Arial" w:hAnsi="Arial" w:cs="Arial"/>
           <w:b/>
           <w:bCs/>
-        </w:rPr>
-        <w:t>Analyse</w:t>
-      </w:r>
-      <w:proofErr w:type="spellEnd"/>
-      <w:r>
-        <w:rPr>
+          <w:sz w:val="22"/>
+          <w:szCs w:val="22"/>
+        </w:rPr>
+      </w:pPr>
+      <w:r>
+        <w:rPr>
+          <w:rFonts w:ascii="Arial" w:hAnsi="Arial" w:cs="Arial"/>
           <w:b/>
           <w:bCs/>
+          <w:sz w:val="22"/>
+          <w:szCs w:val="22"/>
+        </w:rPr>
+        <w:t xml:space="preserve">Result Analysis: </w:t>
+      </w:r>
+      <w:proofErr w:type="spellStart"/>
+      <w:r>
+        <w:rPr>
+          <w:rFonts w:ascii="Arial" w:hAnsi="Arial" w:cs="Arial"/>
+          <w:b/>
+          <w:bCs/>
+          <w:sz w:val="22"/>
+          <w:szCs w:val="22"/>
+        </w:rPr>
+        <w:t>Analyse</w:t>
+      </w:r>
+      <w:proofErr w:type="spellEnd"/>
+      <w:r>
+        <w:rPr>
+          <w:rFonts w:ascii="Arial" w:hAnsi="Arial" w:cs="Arial"/>
+          <w:b/>
+          <w:bCs/>
+          <w:sz w:val="22"/>
+          <w:szCs w:val="22"/>
         </w:rPr>
         <w:t xml:space="preserve"> and discuss the obtained clustering results.</w:t>
       </w:r>
@@ -224,209 +416,1492 @@
     <w:p>
       <w:pPr>
         <w:rPr>
+          <w:rFonts w:ascii="Arial" w:hAnsi="Arial" w:cs="Arial"/>
           <w:b/>
           <w:bCs/>
+          <w:sz w:val="22"/>
+          <w:szCs w:val="22"/>
         </w:rPr>
       </w:pPr>
     </w:p>
     <w:p>
-      <w:r>
+      <w:pPr>
+        <w:rPr>
+          <w:rFonts w:ascii="Arial" w:hAnsi="Arial" w:cs="Arial"/>
+          <w:sz w:val="22"/>
+          <w:szCs w:val="22"/>
+        </w:rPr>
+      </w:pPr>
+      <w:r>
+        <w:rPr>
+          <w:rFonts w:ascii="Arial" w:hAnsi="Arial" w:cs="Arial"/>
+          <w:sz w:val="22"/>
+          <w:szCs w:val="22"/>
+        </w:rPr>
         <w:tab/>
       </w:r>
       <w:r>
+        <w:rPr>
+          <w:rFonts w:ascii="Arial" w:hAnsi="Arial" w:cs="Arial"/>
+          <w:sz w:val="22"/>
+          <w:szCs w:val="22"/>
+        </w:rPr>
         <w:t xml:space="preserve">Without using SVD and normalization, </w:t>
       </w:r>
       <w:r>
-        <w:t xml:space="preserve">the feature dimensionality d is </w:t>
-      </w:r>
-      <w:r>
-        <w:t>4584</w:t>
-      </w:r>
-      <w:r>
-        <w:t>, the</w:t>
-      </w:r>
-      <w:r>
+        <w:rPr>
+          <w:rFonts w:ascii="Arial" w:hAnsi="Arial" w:cs="Arial"/>
+          <w:sz w:val="22"/>
+          <w:szCs w:val="22"/>
+        </w:rPr>
+        <w:t>the feature dimensionality d is 4584, the</w:t>
+      </w:r>
+      <w:r>
+        <w:rPr>
+          <w:rFonts w:ascii="Arial" w:hAnsi="Arial" w:cs="Arial"/>
+          <w:sz w:val="22"/>
+          <w:szCs w:val="22"/>
+        </w:rPr>
         <w:t xml:space="preserve"> </w:t>
       </w:r>
       <w:r>
+        <w:rPr>
+          <w:rFonts w:ascii="Arial" w:hAnsi="Arial" w:cs="Arial"/>
+          <w:sz w:val="22"/>
+          <w:szCs w:val="22"/>
+        </w:rPr>
         <w:t xml:space="preserve">obtained </w:t>
       </w:r>
       <w:r>
+        <w:rPr>
+          <w:rFonts w:ascii="Arial" w:hAnsi="Arial" w:cs="Arial"/>
+          <w:sz w:val="22"/>
+          <w:szCs w:val="22"/>
+        </w:rPr>
         <w:t>mean of probabilities after testing 10 times</w:t>
       </w:r>
       <w:r>
+        <w:rPr>
+          <w:rFonts w:ascii="Arial" w:hAnsi="Arial" w:cs="Arial"/>
+          <w:sz w:val="22"/>
+          <w:szCs w:val="22"/>
+        </w:rPr>
         <w:t xml:space="preserve"> </w:t>
       </w:r>
       <w:r>
+        <w:rPr>
+          <w:rFonts w:ascii="Arial" w:hAnsi="Arial" w:cs="Arial"/>
+          <w:sz w:val="22"/>
+          <w:szCs w:val="22"/>
+        </w:rPr>
         <w:t>was</w:t>
       </w:r>
       <w:r>
-        <w:t xml:space="preserve"> at 57.6% and the s</w:t>
-      </w:r>
-      <w:r>
-        <w:t xml:space="preserve">tandard </w:t>
-      </w:r>
-      <w:r>
-        <w:t>d</w:t>
-      </w:r>
-      <w:r>
-        <w:t>eviation</w:t>
-      </w:r>
-      <w:r>
+        <w:rPr>
+          <w:rFonts w:ascii="Arial" w:hAnsi="Arial" w:cs="Arial"/>
+          <w:sz w:val="22"/>
+          <w:szCs w:val="22"/>
+        </w:rPr>
+        <w:t xml:space="preserve"> at 57.6% and the standard deviation </w:t>
+      </w:r>
+      <w:r>
+        <w:rPr>
+          <w:rFonts w:ascii="Arial" w:hAnsi="Arial" w:cs="Arial"/>
+          <w:sz w:val="22"/>
+          <w:szCs w:val="22"/>
+        </w:rPr>
+        <w:t>was</w:t>
+      </w:r>
+      <w:r>
+        <w:rPr>
+          <w:rFonts w:ascii="Arial" w:hAnsi="Arial" w:cs="Arial"/>
+          <w:sz w:val="22"/>
+          <w:szCs w:val="22"/>
+        </w:rPr>
         <w:t xml:space="preserve"> </w:t>
       </w:r>
       <w:r>
-        <w:t>was</w:t>
-      </w:r>
-      <w:r>
+        <w:rPr>
+          <w:rFonts w:ascii="Arial" w:hAnsi="Arial" w:cs="Arial"/>
+          <w:sz w:val="22"/>
+          <w:szCs w:val="22"/>
+        </w:rPr>
+        <w:t>at 0.023323807579381173, then I improved my model by</w:t>
+      </w:r>
+      <w:r>
+        <w:rPr>
+          <w:rFonts w:ascii="Arial" w:hAnsi="Arial" w:cs="Arial"/>
+          <w:sz w:val="22"/>
+          <w:szCs w:val="22"/>
+        </w:rPr>
+        <w:t xml:space="preserve"> using SVD and</w:t>
+      </w:r>
+      <w:r>
+        <w:rPr>
+          <w:rFonts w:ascii="Arial" w:hAnsi="Arial" w:cs="Arial"/>
+          <w:sz w:val="22"/>
+          <w:szCs w:val="22"/>
+        </w:rPr>
+        <w:t xml:space="preserve"> normalizing the term-context matrix M, </w:t>
+      </w:r>
+      <w:r>
+        <w:rPr>
+          <w:rFonts w:ascii="Arial" w:hAnsi="Arial" w:cs="Arial"/>
+          <w:sz w:val="22"/>
+          <w:szCs w:val="22"/>
+        </w:rPr>
+        <w:t>the new feature dimensionality d is 100,</w:t>
+      </w:r>
+      <w:r>
+        <w:rPr>
+          <w:rFonts w:ascii="Arial" w:hAnsi="Arial" w:cs="Arial"/>
+          <w:sz w:val="22"/>
+          <w:szCs w:val="22"/>
+        </w:rPr>
         <w:t xml:space="preserve"> </w:t>
       </w:r>
       <w:r>
-        <w:t xml:space="preserve">at </w:t>
-      </w:r>
-      <w:r>
-        <w:t>0.023323807579381173</w:t>
-      </w:r>
-      <w:r>
-        <w:t>, then I improved my model by</w:t>
-      </w:r>
-      <w:r>
-        <w:t xml:space="preserve"> using SVD and</w:t>
-      </w:r>
-      <w:r>
-        <w:t xml:space="preserve"> normalizing the </w:t>
-      </w:r>
-      <w:r>
-        <w:t>term-context matrix</w:t>
-      </w:r>
-      <w:r>
-        <w:t xml:space="preserve"> M, </w:t>
-      </w:r>
-      <w:r>
-        <w:t xml:space="preserve">the new </w:t>
-      </w:r>
-      <w:r>
-        <w:t xml:space="preserve">feature dimensionality d is </w:t>
-      </w:r>
-      <w:r>
-        <w:t>100</w:t>
-      </w:r>
-      <w:r>
-        <w:t>,</w:t>
-      </w:r>
-      <w:r>
+        <w:rPr>
+          <w:rFonts w:ascii="Arial" w:hAnsi="Arial" w:cs="Arial"/>
+          <w:sz w:val="22"/>
+          <w:szCs w:val="22"/>
+        </w:rPr>
+        <w:t>then I obtained the mean of probabilities at 93.8%</w:t>
+      </w:r>
+      <w:r>
+        <w:rPr>
+          <w:rFonts w:ascii="Arial" w:hAnsi="Arial" w:cs="Arial"/>
+          <w:sz w:val="22"/>
+          <w:szCs w:val="22"/>
+        </w:rPr>
         <w:t xml:space="preserve"> </w:t>
       </w:r>
       <w:r>
-        <w:t xml:space="preserve">then I obtained the mean </w:t>
-      </w:r>
-      <w:r>
-        <w:t>of probabilities</w:t>
-      </w:r>
-      <w:r>
-        <w:t xml:space="preserve"> at 93.8%</w:t>
-      </w:r>
-      <w:r>
+        <w:rPr>
+          <w:rFonts w:ascii="Arial" w:hAnsi="Arial" w:cs="Arial"/>
+          <w:sz w:val="22"/>
+          <w:szCs w:val="22"/>
+        </w:rPr>
+        <w:t>and the standard deviation at 0.02599999999999998</w:t>
+      </w:r>
+      <w:r>
+        <w:rPr>
+          <w:rFonts w:ascii="Arial" w:hAnsi="Arial" w:cs="Arial"/>
+          <w:sz w:val="22"/>
+          <w:szCs w:val="22"/>
+        </w:rPr>
+        <w:t>.</w:t>
+      </w:r>
+      <w:r>
+        <w:rPr>
+          <w:rFonts w:ascii="Arial" w:hAnsi="Arial" w:cs="Arial"/>
+          <w:sz w:val="22"/>
+          <w:szCs w:val="22"/>
+        </w:rPr>
         <w:t xml:space="preserve"> </w:t>
       </w:r>
       <w:r>
-        <w:t>and the s</w:t>
-      </w:r>
-      <w:r>
-        <w:t xml:space="preserve">tandard </w:t>
-      </w:r>
-      <w:r>
-        <w:t>d</w:t>
-      </w:r>
-      <w:r>
-        <w:t>eviation</w:t>
-      </w:r>
-      <w:r>
-        <w:t xml:space="preserve"> at</w:t>
-      </w:r>
-      <w:r>
-        <w:t xml:space="preserve"> </w:t>
-      </w:r>
-      <w:r>
-        <w:t>0.02599999999999998</w:t>
-      </w:r>
-      <w:r>
-        <w:t>.</w:t>
-      </w:r>
-      <w:r>
-        <w:t xml:space="preserve"> </w:t>
-      </w:r>
-      <w:r>
-        <w:rPr>
+        <w:rPr>
+          <w:rFonts w:ascii="Arial" w:hAnsi="Arial" w:cs="Arial"/>
+          <w:sz w:val="22"/>
+          <w:szCs w:val="22"/>
           <w:highlight w:val="yellow"/>
         </w:rPr>
         <w:t xml:space="preserve">The </w:t>
       </w:r>
       <w:r>
         <w:rPr>
+          <w:rFonts w:ascii="Arial" w:hAnsi="Arial" w:cs="Arial"/>
+          <w:sz w:val="22"/>
+          <w:szCs w:val="22"/>
           <w:highlight w:val="yellow"/>
         </w:rPr>
-        <w:t>novelty</w:t>
-      </w:r>
-      <w:r>
-        <w:rPr>
+        <w:t>novelty improvement here is the normalization, which</w:t>
+      </w:r>
+      <w:r>
+        <w:rPr>
+          <w:rFonts w:ascii="Arial" w:hAnsi="Arial" w:cs="Arial"/>
+          <w:sz w:val="22"/>
+          <w:szCs w:val="22"/>
           <w:highlight w:val="yellow"/>
         </w:rPr>
-        <w:t xml:space="preserve"> improvement here is the normalization, which</w:t>
-      </w:r>
-      <w:r>
-        <w:rPr>
+        <w:t xml:space="preserve"> highly improves the performance and training stability of the model</w:t>
+      </w:r>
+      <w:r>
+        <w:rPr>
+          <w:rFonts w:ascii="Arial" w:hAnsi="Arial" w:cs="Arial"/>
+          <w:sz w:val="22"/>
+          <w:szCs w:val="22"/>
           <w:highlight w:val="yellow"/>
         </w:rPr>
-        <w:t xml:space="preserve"> </w:t>
-      </w:r>
-      <w:r>
-        <w:rPr>
-          <w:highlight w:val="yellow"/>
-        </w:rPr>
-        <w:t xml:space="preserve">highly </w:t>
-      </w:r>
-      <w:r>
-        <w:rPr>
-          <w:highlight w:val="yellow"/>
-        </w:rPr>
-        <w:t>improves the performance and training stability of the model</w:t>
-      </w:r>
-      <w:r>
-        <w:rPr>
-          <w:highlight w:val="yellow"/>
-        </w:rPr>
-        <w:t>, without the normalization, the performance is still around</w:t>
-      </w:r>
-      <w:r>
-        <w:rPr>
-          <w:highlight w:val="yellow"/>
-        </w:rPr>
-        <w:t xml:space="preserve"> 57.6%</w:t>
-      </w:r>
-      <w:r>
-        <w:rPr>
-          <w:highlight w:val="yellow"/>
-        </w:rPr>
-        <w:t xml:space="preserve">, and after normalization, the performance reached </w:t>
-      </w:r>
-      <w:r>
-        <w:rPr>
-          <w:highlight w:val="yellow"/>
-        </w:rPr>
-        <w:t>93.8%</w:t>
-      </w:r>
-      <w:r>
-        <w:rPr>
-          <w:highlight w:val="yellow"/>
-        </w:rPr>
-        <w:t>.</w:t>
+        <w:t>, without the normalization, the performance is still around 57.6%, and after normalization, the performance reached 93.8%.</w:t>
       </w:r>
     </w:p>
     <w:p>
       <w:pPr>
-        <w:rPr>
-          <w:rFonts w:hint="eastAsia"/>
+        <w:widowControl/>
+        <w:jc w:val="left"/>
+        <w:rPr>
+          <w:rFonts w:ascii="Arial" w:hAnsi="Arial" w:cs="Arial" w:hint="eastAsia"/>
+          <w:b/>
+          <w:bCs/>
+          <w:sz w:val="22"/>
+          <w:szCs w:val="22"/>
+        </w:rPr>
+      </w:pPr>
+    </w:p>
+    <w:p>
+      <w:pPr>
+        <w:rPr>
+          <w:rFonts w:ascii="Arial" w:hAnsi="Arial" w:cs="Arial"/>
+          <w:b/>
+          <w:bCs/>
+          <w:sz w:val="22"/>
+          <w:szCs w:val="22"/>
+        </w:rPr>
+      </w:pPr>
+      <w:r>
+        <w:rPr>
+          <w:rFonts w:ascii="Arial" w:hAnsi="Arial" w:cs="Arial"/>
+          <w:b/>
+          <w:bCs/>
+          <w:sz w:val="22"/>
+          <w:szCs w:val="22"/>
+        </w:rPr>
+        <w:t xml:space="preserve">Task </w:t>
+      </w:r>
+      <w:r>
+        <w:rPr>
+          <w:rFonts w:ascii="Arial" w:hAnsi="Arial" w:cs="Arial"/>
+          <w:b/>
+          <w:bCs/>
+          <w:sz w:val="22"/>
+          <w:szCs w:val="22"/>
+        </w:rPr>
+        <w:t>2</w:t>
+      </w:r>
+    </w:p>
+    <w:p>
+      <w:pPr>
+        <w:rPr>
+          <w:rFonts w:ascii="Arial" w:hAnsi="Arial" w:cs="Arial"/>
+          <w:b/>
+          <w:bCs/>
+          <w:sz w:val="22"/>
+          <w:szCs w:val="22"/>
+        </w:rPr>
+      </w:pPr>
+    </w:p>
+    <w:p>
+      <w:pPr>
+        <w:rPr>
+          <w:rFonts w:ascii="Arial" w:hAnsi="Arial" w:cs="Arial"/>
+          <w:b/>
+          <w:bCs/>
+          <w:sz w:val="22"/>
+          <w:szCs w:val="22"/>
+        </w:rPr>
+      </w:pPr>
+      <w:r>
+        <w:rPr>
+          <w:rFonts w:ascii="Arial" w:hAnsi="Arial" w:cs="Arial"/>
+          <w:b/>
+          <w:bCs/>
+          <w:sz w:val="22"/>
+          <w:szCs w:val="22"/>
+        </w:rPr>
+        <w:t xml:space="preserve">Method Description: Explain your classification model design and training. </w:t>
+      </w:r>
+    </w:p>
+    <w:p>
+      <w:pPr>
+        <w:rPr>
+          <w:rFonts w:ascii="Arial" w:hAnsi="Arial" w:cs="Arial"/>
+          <w:sz w:val="22"/>
+          <w:szCs w:val="22"/>
+        </w:rPr>
+      </w:pPr>
+    </w:p>
+    <w:p>
+      <w:pPr>
+        <w:ind w:firstLine="360"/>
+        <w:rPr>
+          <w:rFonts w:ascii="Arial" w:hAnsi="Arial" w:cs="Arial"/>
+          <w:sz w:val="22"/>
+          <w:szCs w:val="22"/>
+        </w:rPr>
+      </w:pPr>
+      <w:r>
+        <w:rPr>
+          <w:rFonts w:ascii="Arial" w:hAnsi="Arial" w:cs="Arial"/>
+          <w:sz w:val="22"/>
+          <w:szCs w:val="22"/>
+        </w:rPr>
+        <w:t>I have used the LSTM model, which consists of multiple layers, each taking input from the previous one and advancing output to the next</w:t>
+      </w:r>
+      <w:r>
+        <w:rPr>
+          <w:rFonts w:ascii="Arial" w:hAnsi="Arial" w:cs="Arial"/>
+          <w:sz w:val="22"/>
+          <w:szCs w:val="22"/>
+        </w:rPr>
+        <w:t>. The first layer takes the numerical sequences as input, and the last layer gives the prediction label as the output.</w:t>
+      </w:r>
+      <w:r>
+        <w:rPr>
+          <w:rFonts w:ascii="Arial" w:hAnsi="Arial" w:cs="Arial"/>
+          <w:sz w:val="22"/>
+          <w:szCs w:val="22"/>
+        </w:rPr>
+        <w:t xml:space="preserve"> I have defined</w:t>
+      </w:r>
+      <w:r>
+        <w:rPr>
+          <w:rFonts w:ascii="Arial" w:hAnsi="Arial" w:cs="Arial"/>
+          <w:sz w:val="22"/>
+          <w:szCs w:val="22"/>
+        </w:rPr>
+        <w:t xml:space="preserve"> a sequential () model to embed the layers of LSTM</w:t>
+      </w:r>
+      <w:r>
+        <w:rPr>
+          <w:rFonts w:ascii="Arial" w:hAnsi="Arial" w:cs="Arial"/>
+          <w:sz w:val="22"/>
+          <w:szCs w:val="22"/>
+        </w:rPr>
+        <w:t xml:space="preserve">. </w:t>
+      </w:r>
+      <w:r>
+        <w:rPr>
+          <w:rFonts w:ascii="Arial" w:hAnsi="Arial" w:cs="Arial"/>
+          <w:sz w:val="22"/>
+          <w:szCs w:val="22"/>
+        </w:rPr>
+        <w:t>The layers are as follows:</w:t>
+      </w:r>
+    </w:p>
+    <w:p>
+      <w:pPr>
+        <w:pStyle w:val="a4"/>
+        <w:numPr>
+          <w:ilvl w:val="0"/>
+          <w:numId w:val="5"/>
+        </w:numPr>
+        <w:ind w:firstLineChars="0"/>
+        <w:rPr>
+          <w:rFonts w:ascii="Arial" w:hAnsi="Arial" w:cs="Arial"/>
+          <w:sz w:val="22"/>
+          <w:szCs w:val="22"/>
+        </w:rPr>
+      </w:pPr>
+      <w:r>
+        <w:rPr>
+          <w:rFonts w:ascii="Arial" w:hAnsi="Arial" w:cs="Arial"/>
+          <w:sz w:val="22"/>
+          <w:szCs w:val="22"/>
+        </w:rPr>
+        <w:t>Encode</w:t>
+      </w:r>
+      <w:r>
+        <w:rPr>
+          <w:rFonts w:ascii="Arial" w:hAnsi="Arial" w:cs="Arial"/>
+          <w:sz w:val="22"/>
+          <w:szCs w:val="22"/>
+        </w:rPr>
+        <w:t xml:space="preserve">: This is not a layer for </w:t>
+      </w:r>
+      <w:r>
+        <w:rPr>
+          <w:rFonts w:ascii="Arial" w:hAnsi="Arial" w:cs="Arial"/>
+          <w:sz w:val="22"/>
+          <w:szCs w:val="22"/>
+        </w:rPr>
+        <w:t xml:space="preserve">the </w:t>
+      </w:r>
+      <w:r>
+        <w:rPr>
+          <w:rFonts w:ascii="Arial" w:hAnsi="Arial" w:cs="Arial"/>
+          <w:sz w:val="22"/>
+          <w:szCs w:val="22"/>
+        </w:rPr>
+        <w:t xml:space="preserve">LSTM network but a mandatory step of </w:t>
+      </w:r>
+      <w:r>
+        <w:rPr>
+          <w:rFonts w:ascii="Arial" w:hAnsi="Arial" w:cs="Arial"/>
+          <w:sz w:val="22"/>
+          <w:szCs w:val="22"/>
+        </w:rPr>
+        <w:t>encoding our</w:t>
+      </w:r>
+      <w:r>
+        <w:rPr>
+          <w:rFonts w:ascii="Arial" w:hAnsi="Arial" w:cs="Arial"/>
+          <w:sz w:val="22"/>
+          <w:szCs w:val="22"/>
+        </w:rPr>
+        <w:t xml:space="preserve"> words</w:t>
+      </w:r>
+      <w:r>
+        <w:rPr>
+          <w:rFonts w:ascii="Arial" w:hAnsi="Arial" w:cs="Arial"/>
+          <w:sz w:val="22"/>
+          <w:szCs w:val="22"/>
+        </w:rPr>
+        <w:t>.</w:t>
+      </w:r>
+    </w:p>
+    <w:p>
+      <w:pPr>
+        <w:pStyle w:val="a4"/>
+        <w:numPr>
+          <w:ilvl w:val="0"/>
+          <w:numId w:val="5"/>
+        </w:numPr>
+        <w:ind w:firstLineChars="0"/>
+        <w:rPr>
+          <w:rFonts w:ascii="Arial" w:hAnsi="Arial" w:cs="Arial"/>
+          <w:sz w:val="22"/>
+          <w:szCs w:val="22"/>
+        </w:rPr>
+      </w:pPr>
+      <w:r>
+        <w:rPr>
+          <w:rFonts w:ascii="Arial" w:hAnsi="Arial" w:cs="Arial"/>
+          <w:sz w:val="22"/>
+          <w:szCs w:val="22"/>
+        </w:rPr>
+        <w:t xml:space="preserve">The </w:t>
+      </w:r>
+      <w:r>
+        <w:rPr>
+          <w:rFonts w:ascii="Arial" w:hAnsi="Arial" w:cs="Arial"/>
+          <w:sz w:val="22"/>
+          <w:szCs w:val="22"/>
+        </w:rPr>
+        <w:t>E</w:t>
+      </w:r>
+      <w:r>
+        <w:rPr>
+          <w:rFonts w:ascii="Arial" w:hAnsi="Arial" w:cs="Arial"/>
+          <w:sz w:val="22"/>
+          <w:szCs w:val="22"/>
+        </w:rPr>
+        <w:t>mbedding</w:t>
+      </w:r>
+      <w:r>
+        <w:rPr>
+          <w:rFonts w:ascii="Arial" w:hAnsi="Arial" w:cs="Arial"/>
+          <w:sz w:val="22"/>
+          <w:szCs w:val="22"/>
+        </w:rPr>
+        <w:t xml:space="preserve"> </w:t>
+      </w:r>
+      <w:r>
+        <w:rPr>
+          <w:rFonts w:ascii="Arial" w:hAnsi="Arial" w:cs="Arial"/>
+          <w:sz w:val="22"/>
+          <w:szCs w:val="22"/>
+        </w:rPr>
+        <w:t>Layer</w:t>
+      </w:r>
+      <w:r>
+        <w:rPr>
+          <w:rFonts w:ascii="Arial" w:hAnsi="Arial" w:cs="Arial"/>
+          <w:sz w:val="22"/>
+          <w:szCs w:val="22"/>
+        </w:rPr>
+        <w:t xml:space="preserve"> converts our </w:t>
+      </w:r>
+      <w:r>
+        <w:rPr>
+          <w:rFonts w:ascii="Arial" w:hAnsi="Arial" w:cs="Arial"/>
+          <w:sz w:val="22"/>
+          <w:szCs w:val="22"/>
+        </w:rPr>
+        <w:t>encoded words</w:t>
+      </w:r>
+      <w:r>
+        <w:rPr>
+          <w:rFonts w:ascii="Arial" w:hAnsi="Arial" w:cs="Arial"/>
+          <w:sz w:val="22"/>
+          <w:szCs w:val="22"/>
+        </w:rPr>
+        <w:t xml:space="preserve"> (integers) into embedding of </w:t>
+      </w:r>
+      <w:r>
+        <w:rPr>
+          <w:rFonts w:ascii="Arial" w:hAnsi="Arial" w:cs="Arial"/>
+          <w:sz w:val="22"/>
+          <w:szCs w:val="22"/>
+        </w:rPr>
+        <w:t xml:space="preserve">a </w:t>
+      </w:r>
+      <w:r>
+        <w:rPr>
+          <w:rFonts w:ascii="Arial" w:hAnsi="Arial" w:cs="Arial"/>
+          <w:sz w:val="22"/>
+          <w:szCs w:val="22"/>
+        </w:rPr>
+        <w:t>specific size</w:t>
+      </w:r>
+      <w:r>
+        <w:rPr>
+          <w:rFonts w:ascii="Arial" w:hAnsi="Arial" w:cs="Arial"/>
+          <w:sz w:val="22"/>
+          <w:szCs w:val="22"/>
+        </w:rPr>
+        <w:t>.</w:t>
+      </w:r>
+      <w:r>
+        <w:rPr>
+          <w:rStyle w:val="a3"/>
+          <w:rFonts w:ascii="Arial" w:hAnsi="Arial" w:cs="Arial"/>
+          <w:color w:val="26282D"/>
+          <w:sz w:val="22"/>
+          <w:szCs w:val="22"/>
+          <w:bdr w:val="none" w:sz="0" w:space="0" w:color="auto" w:frame="1"/>
+          <w:shd w:val="clear" w:color="auto" w:fill="FFFFFF"/>
+        </w:rPr>
+        <w:t xml:space="preserve"> </w:t>
+      </w:r>
+    </w:p>
+    <w:p>
+      <w:pPr>
+        <w:pStyle w:val="a4"/>
+        <w:numPr>
+          <w:ilvl w:val="0"/>
+          <w:numId w:val="5"/>
+        </w:numPr>
+        <w:ind w:firstLineChars="0"/>
+        <w:rPr>
+          <w:rFonts w:ascii="Arial" w:hAnsi="Arial" w:cs="Arial"/>
+          <w:sz w:val="22"/>
+          <w:szCs w:val="22"/>
+        </w:rPr>
+      </w:pPr>
+      <w:r>
+        <w:rPr>
+          <w:rFonts w:ascii="Arial" w:hAnsi="Arial" w:cs="Arial"/>
+          <w:sz w:val="22"/>
+          <w:szCs w:val="22"/>
+        </w:rPr>
+        <w:t>Bidirectional (</w:t>
+      </w:r>
+      <w:r>
+        <w:rPr>
+          <w:rFonts w:ascii="Arial" w:hAnsi="Arial" w:cs="Arial"/>
+          <w:sz w:val="22"/>
+          <w:szCs w:val="22"/>
+        </w:rPr>
+        <w:t xml:space="preserve">) layer and the LSTM layer with a specified unit size in the LSTM </w:t>
+      </w:r>
+      <w:r>
+        <w:rPr>
+          <w:rFonts w:ascii="Arial" w:hAnsi="Arial" w:cs="Arial"/>
+          <w:sz w:val="22"/>
+          <w:szCs w:val="22"/>
+        </w:rPr>
+        <w:lastRenderedPageBreak/>
+        <w:t>layer</w:t>
+      </w:r>
+      <w:r>
+        <w:rPr>
+          <w:rFonts w:ascii="Arial" w:hAnsi="Arial" w:cs="Arial"/>
+          <w:sz w:val="22"/>
+          <w:szCs w:val="22"/>
+        </w:rPr>
+        <w:t xml:space="preserve">: </w:t>
+      </w:r>
+      <w:r>
+        <w:rPr>
+          <w:rFonts w:ascii="Arial" w:hAnsi="Arial" w:cs="Arial"/>
+          <w:sz w:val="22"/>
+          <w:szCs w:val="22"/>
+        </w:rPr>
+        <w:t>defined by lstm_out</w:t>
+      </w:r>
+      <w:r>
+        <w:rPr>
+          <w:rFonts w:ascii="Arial" w:hAnsi="Arial" w:cs="Arial"/>
+          <w:sz w:val="22"/>
+          <w:szCs w:val="22"/>
+        </w:rPr>
+        <w:t>.</w:t>
+      </w:r>
+    </w:p>
+    <w:p>
+      <w:pPr>
+        <w:pStyle w:val="a4"/>
+        <w:numPr>
+          <w:ilvl w:val="0"/>
+          <w:numId w:val="5"/>
+        </w:numPr>
+        <w:ind w:firstLineChars="0"/>
+        <w:rPr>
+          <w:rFonts w:ascii="Arial" w:hAnsi="Arial" w:cs="Arial"/>
+          <w:sz w:val="22"/>
+          <w:szCs w:val="22"/>
+        </w:rPr>
+      </w:pPr>
+      <w:r>
+        <w:rPr>
+          <w:rFonts w:ascii="Arial" w:hAnsi="Arial" w:cs="Arial"/>
+          <w:sz w:val="22"/>
+          <w:szCs w:val="22"/>
+        </w:rPr>
+        <w:t xml:space="preserve">Fully Connected Layer: maps </w:t>
+      </w:r>
+      <w:r>
+        <w:rPr>
+          <w:rFonts w:ascii="Arial" w:hAnsi="Arial" w:cs="Arial"/>
+          <w:sz w:val="22"/>
+          <w:szCs w:val="22"/>
+        </w:rPr>
+        <w:t xml:space="preserve">the </w:t>
+      </w:r>
+      <w:r>
+        <w:rPr>
+          <w:rFonts w:ascii="Arial" w:hAnsi="Arial" w:cs="Arial"/>
+          <w:sz w:val="22"/>
+          <w:szCs w:val="22"/>
+        </w:rPr>
+        <w:t xml:space="preserve">output of </w:t>
+      </w:r>
+      <w:r>
+        <w:rPr>
+          <w:rFonts w:ascii="Arial" w:hAnsi="Arial" w:cs="Arial"/>
+          <w:sz w:val="22"/>
+          <w:szCs w:val="22"/>
+        </w:rPr>
+        <w:t xml:space="preserve">the </w:t>
+      </w:r>
+      <w:r>
+        <w:rPr>
+          <w:rFonts w:ascii="Arial" w:hAnsi="Arial" w:cs="Arial"/>
+          <w:sz w:val="22"/>
+          <w:szCs w:val="22"/>
+        </w:rPr>
+        <w:t xml:space="preserve">LSTM layer to </w:t>
+      </w:r>
+      <w:r>
+        <w:rPr>
+          <w:rFonts w:ascii="Arial" w:hAnsi="Arial" w:cs="Arial"/>
+          <w:sz w:val="22"/>
+          <w:szCs w:val="22"/>
+        </w:rPr>
+        <w:t>the</w:t>
+      </w:r>
+      <w:r>
+        <w:rPr>
+          <w:rFonts w:ascii="Arial" w:hAnsi="Arial" w:cs="Arial"/>
+          <w:sz w:val="22"/>
+          <w:szCs w:val="22"/>
+        </w:rPr>
+        <w:t xml:space="preserve"> desired output size</w:t>
+      </w:r>
+      <w:r>
+        <w:rPr>
+          <w:rFonts w:ascii="Arial" w:hAnsi="Arial" w:cs="Arial"/>
+          <w:sz w:val="22"/>
+          <w:szCs w:val="22"/>
+        </w:rPr>
+        <w:t>.</w:t>
+      </w:r>
+    </w:p>
+    <w:p>
+      <w:pPr>
+        <w:pStyle w:val="a4"/>
+        <w:numPr>
+          <w:ilvl w:val="0"/>
+          <w:numId w:val="5"/>
+        </w:numPr>
+        <w:ind w:firstLineChars="0"/>
+        <w:rPr>
+          <w:rFonts w:ascii="Arial" w:hAnsi="Arial" w:cs="Arial"/>
+          <w:sz w:val="22"/>
+          <w:szCs w:val="22"/>
+        </w:rPr>
+      </w:pPr>
+      <w:r>
+        <w:rPr>
+          <w:rFonts w:ascii="Arial" w:hAnsi="Arial" w:cs="Arial"/>
+          <w:sz w:val="22"/>
+          <w:szCs w:val="22"/>
+        </w:rPr>
+        <w:t>Sigmoid Activation Layer: that turns all output values in a value between 0 and 1</w:t>
+      </w:r>
+    </w:p>
+    <w:p>
+      <w:pPr>
+        <w:pStyle w:val="a4"/>
+        <w:numPr>
+          <w:ilvl w:val="0"/>
+          <w:numId w:val="5"/>
+        </w:numPr>
+        <w:ind w:firstLineChars="0"/>
+        <w:rPr>
+          <w:rFonts w:ascii="Arial" w:hAnsi="Arial" w:cs="Arial"/>
+          <w:sz w:val="22"/>
+          <w:szCs w:val="22"/>
+        </w:rPr>
+      </w:pPr>
+      <w:r>
+        <w:rPr>
+          <w:rFonts w:ascii="Arial" w:hAnsi="Arial" w:cs="Arial"/>
+          <w:sz w:val="22"/>
+          <w:szCs w:val="22"/>
+        </w:rPr>
+        <w:t>Output: Sigmoid output from the last timestep is considered the final output of this network</w:t>
+      </w:r>
+      <w:r>
+        <w:rPr>
+          <w:rFonts w:ascii="Arial" w:hAnsi="Arial" w:cs="Arial"/>
+          <w:sz w:val="22"/>
+          <w:szCs w:val="22"/>
+        </w:rPr>
+        <w:t>.</w:t>
+      </w:r>
+    </w:p>
+    <w:p>
+      <w:pPr>
+        <w:ind w:firstLine="360"/>
+        <w:rPr>
+          <w:rFonts w:ascii="Arial" w:hAnsi="Arial" w:cs="Arial"/>
+          <w:sz w:val="22"/>
+          <w:szCs w:val="22"/>
+        </w:rPr>
+      </w:pPr>
+      <w:r>
+        <w:rPr>
+          <w:rFonts w:ascii="Arial" w:hAnsi="Arial" w:cs="Arial"/>
+          <w:sz w:val="22"/>
+          <w:szCs w:val="22"/>
+        </w:rPr>
+        <w:t>For training and testing,</w:t>
+      </w:r>
+      <w:r>
+        <w:rPr>
+          <w:rFonts w:ascii="Arial" w:hAnsi="Arial" w:cs="Arial"/>
+          <w:sz w:val="22"/>
+          <w:szCs w:val="22"/>
+        </w:rPr>
+        <w:t xml:space="preserve"> I have split the data into 75 % training data and 25 % testing </w:t>
+      </w:r>
+      <w:r>
+        <w:rPr>
+          <w:rFonts w:ascii="Arial" w:hAnsi="Arial" w:cs="Arial"/>
+          <w:sz w:val="22"/>
+          <w:szCs w:val="22"/>
+        </w:rPr>
+        <w:t>data, I</w:t>
+      </w:r>
+      <w:r>
+        <w:rPr>
+          <w:rFonts w:ascii="Arial" w:hAnsi="Arial" w:cs="Arial"/>
+          <w:sz w:val="22"/>
+          <w:szCs w:val="22"/>
+        </w:rPr>
+        <w:t xml:space="preserve"> </w:t>
+      </w:r>
+      <w:r>
+        <w:rPr>
+          <w:rFonts w:ascii="Arial" w:hAnsi="Arial" w:cs="Arial"/>
+          <w:sz w:val="22"/>
+          <w:szCs w:val="22"/>
+        </w:rPr>
+        <w:t>specif</w:t>
+      </w:r>
+      <w:r>
+        <w:rPr>
+          <w:rFonts w:ascii="Arial" w:hAnsi="Arial" w:cs="Arial"/>
+          <w:sz w:val="22"/>
+          <w:szCs w:val="22"/>
+        </w:rPr>
+        <w:t>ied</w:t>
+      </w:r>
+      <w:r>
+        <w:rPr>
+          <w:rFonts w:ascii="Arial" w:hAnsi="Arial" w:cs="Arial"/>
+          <w:sz w:val="22"/>
+          <w:szCs w:val="22"/>
+        </w:rPr>
+        <w:t xml:space="preserve"> the callback for </w:t>
+      </w:r>
+      <w:proofErr w:type="spellStart"/>
+      <w:r>
+        <w:rPr>
+          <w:rFonts w:ascii="Arial" w:hAnsi="Arial" w:cs="Arial"/>
+          <w:sz w:val="22"/>
+          <w:szCs w:val="22"/>
+        </w:rPr>
+        <w:t>EarlyStopping</w:t>
+      </w:r>
+      <w:proofErr w:type="spellEnd"/>
+      <w:r>
+        <w:rPr>
+          <w:rFonts w:ascii="Arial" w:hAnsi="Arial" w:cs="Arial"/>
+          <w:sz w:val="22"/>
+          <w:szCs w:val="22"/>
+        </w:rPr>
+        <w:t xml:space="preserve"> </w:t>
+      </w:r>
+      <w:r>
+        <w:rPr>
+          <w:rFonts w:ascii="Arial" w:hAnsi="Arial" w:cs="Arial"/>
+          <w:sz w:val="22"/>
+          <w:szCs w:val="22"/>
+        </w:rPr>
+        <w:t>(), which will halt the model training after the model fails to minimize the validation loss value after the stated no. of epochs in the callback parameters.</w:t>
+      </w:r>
+      <w:r>
+        <w:rPr>
+          <w:rFonts w:ascii="Arial" w:hAnsi="Arial" w:cs="Arial"/>
+          <w:sz w:val="22"/>
+          <w:szCs w:val="22"/>
+        </w:rPr>
+        <w:t xml:space="preserve"> After that, I </w:t>
+      </w:r>
+      <w:r>
+        <w:rPr>
+          <w:rFonts w:ascii="Arial" w:hAnsi="Arial" w:cs="Arial"/>
+          <w:sz w:val="22"/>
+          <w:szCs w:val="22"/>
+        </w:rPr>
+        <w:t xml:space="preserve">fit </w:t>
+      </w:r>
+      <w:r>
+        <w:rPr>
+          <w:rFonts w:ascii="Arial" w:hAnsi="Arial" w:cs="Arial"/>
+          <w:sz w:val="22"/>
+          <w:szCs w:val="22"/>
+        </w:rPr>
+        <w:t>the</w:t>
+      </w:r>
+      <w:r>
+        <w:rPr>
+          <w:rFonts w:ascii="Arial" w:hAnsi="Arial" w:cs="Arial"/>
+          <w:sz w:val="22"/>
+          <w:szCs w:val="22"/>
+        </w:rPr>
+        <w:t xml:space="preserve"> model on the training data for a maximum of </w:t>
+      </w:r>
+      <w:r>
+        <w:rPr>
+          <w:rFonts w:ascii="Arial" w:hAnsi="Arial" w:cs="Arial"/>
+          <w:sz w:val="22"/>
+          <w:szCs w:val="22"/>
+        </w:rPr>
+        <w:t>70</w:t>
+      </w:r>
+      <w:r>
+        <w:rPr>
+          <w:rFonts w:ascii="Arial" w:hAnsi="Arial" w:cs="Arial"/>
+          <w:sz w:val="22"/>
+          <w:szCs w:val="22"/>
+        </w:rPr>
+        <w:t xml:space="preserve"> epochs.</w:t>
+      </w:r>
+      <w:r>
+        <w:rPr>
+          <w:rFonts w:ascii="Arial" w:hAnsi="Arial" w:cs="Arial"/>
+          <w:sz w:val="22"/>
+          <w:szCs w:val="22"/>
+        </w:rPr>
+        <w:t xml:space="preserve"> </w:t>
+      </w:r>
+    </w:p>
+    <w:p>
+      <w:pPr>
+        <w:rPr>
+          <w:rFonts w:ascii="Arial" w:hAnsi="Arial" w:cs="Arial"/>
+          <w:sz w:val="22"/>
+          <w:szCs w:val="22"/>
+        </w:rPr>
+      </w:pPr>
+    </w:p>
+    <w:p>
+      <w:pPr>
+        <w:rPr>
+          <w:rFonts w:ascii="Arial" w:hAnsi="Arial" w:cs="Arial"/>
+          <w:b/>
+          <w:bCs/>
+          <w:sz w:val="22"/>
+          <w:szCs w:val="22"/>
+        </w:rPr>
+      </w:pPr>
+      <w:r>
+        <w:rPr>
+          <w:rFonts w:ascii="Arial" w:hAnsi="Arial" w:cs="Arial"/>
+          <w:b/>
+          <w:bCs/>
+          <w:sz w:val="22"/>
+          <w:szCs w:val="22"/>
+        </w:rPr>
+        <w:t xml:space="preserve">Experiment and Result Analysis: Describe your experiment and evaluation approach. You should discuss hyperparameter relevant issues if your approach requires any hyperparameter setting. Report and </w:t>
+      </w:r>
+      <w:r>
+        <w:rPr>
+          <w:rFonts w:ascii="Arial" w:hAnsi="Arial" w:cs="Arial"/>
+          <w:b/>
+          <w:bCs/>
+          <w:sz w:val="22"/>
+          <w:szCs w:val="22"/>
+        </w:rPr>
+        <w:t>analyze</w:t>
+      </w:r>
+      <w:r>
+        <w:rPr>
+          <w:rFonts w:ascii="Arial" w:hAnsi="Arial" w:cs="Arial"/>
+          <w:b/>
+          <w:bCs/>
+          <w:sz w:val="22"/>
+          <w:szCs w:val="22"/>
+        </w:rPr>
+        <w:t xml:space="preserve"> classification accuracy.</w:t>
+      </w:r>
+    </w:p>
+    <w:p>
+      <w:pPr>
+        <w:rPr>
+          <w:rFonts w:ascii="Arial" w:hAnsi="Arial" w:cs="Arial"/>
+          <w:sz w:val="22"/>
+          <w:szCs w:val="22"/>
+        </w:rPr>
+      </w:pPr>
+      <w:r>
+        <w:rPr>
+          <w:rFonts w:ascii="Arial" w:hAnsi="Arial" w:cs="Arial"/>
+          <w:b/>
+          <w:bCs/>
+          <w:sz w:val="22"/>
+          <w:szCs w:val="22"/>
+        </w:rPr>
+        <w:t xml:space="preserve"> </w:t>
+      </w:r>
+    </w:p>
+    <w:p>
+      <w:pPr>
+        <w:rPr>
+          <w:rFonts w:ascii="Arial" w:hAnsi="Arial" w:cs="Arial"/>
+          <w:sz w:val="22"/>
+          <w:szCs w:val="22"/>
+        </w:rPr>
+      </w:pPr>
+      <w:r>
+        <w:rPr>
+          <w:rFonts w:ascii="Arial" w:hAnsi="Arial" w:cs="Arial"/>
+          <w:sz w:val="22"/>
+          <w:szCs w:val="22"/>
+        </w:rPr>
+        <w:tab/>
+      </w:r>
+      <w:r>
+        <w:rPr>
+          <w:rFonts w:ascii="Arial" w:hAnsi="Arial" w:cs="Arial"/>
+          <w:sz w:val="22"/>
+          <w:szCs w:val="22"/>
+        </w:rPr>
+        <w:t xml:space="preserve">It </w:t>
+      </w:r>
+      <w:r>
+        <w:rPr>
+          <w:rFonts w:ascii="Arial" w:hAnsi="Arial" w:cs="Arial"/>
+          <w:sz w:val="22"/>
+          <w:szCs w:val="22"/>
+        </w:rPr>
+        <w:t xml:space="preserve">was observed that the model training was halted after </w:t>
+      </w:r>
+      <w:r>
+        <w:rPr>
+          <w:rFonts w:ascii="Arial" w:hAnsi="Arial" w:cs="Arial"/>
+          <w:sz w:val="22"/>
+          <w:szCs w:val="22"/>
+        </w:rPr>
+        <w:t>13</w:t>
+      </w:r>
+      <w:r>
+        <w:rPr>
+          <w:rFonts w:ascii="Arial" w:hAnsi="Arial" w:cs="Arial"/>
+          <w:sz w:val="22"/>
+          <w:szCs w:val="22"/>
+        </w:rPr>
+        <w:t xml:space="preserve"> </w:t>
+      </w:r>
+      <w:r>
+        <w:rPr>
+          <w:rFonts w:ascii="Arial" w:hAnsi="Arial" w:cs="Arial"/>
+          <w:sz w:val="22"/>
+          <w:szCs w:val="22"/>
+        </w:rPr>
+        <w:t>epochs because the validation loss did not improve after the first epoch.</w:t>
+      </w:r>
+      <w:r>
+        <w:rPr>
+          <w:rFonts w:ascii="Arial" w:hAnsi="Arial" w:cs="Arial"/>
+          <w:sz w:val="22"/>
+          <w:szCs w:val="22"/>
+        </w:rPr>
+        <w:t xml:space="preserve"> We</w:t>
+      </w:r>
+      <w:r>
+        <w:rPr>
+          <w:rFonts w:ascii="Arial" w:hAnsi="Arial" w:cs="Arial"/>
+          <w:sz w:val="22"/>
+          <w:szCs w:val="22"/>
+        </w:rPr>
+        <w:t xml:space="preserve"> can visualize the training/testing data loss and accuracy</w:t>
+      </w:r>
+      <w:r>
+        <w:rPr>
+          <w:rFonts w:ascii="Arial" w:hAnsi="Arial" w:cs="Arial"/>
+          <w:sz w:val="22"/>
+          <w:szCs w:val="22"/>
+        </w:rPr>
+        <w:t>, the training loss decreased from</w:t>
+      </w:r>
+      <w:r>
+        <w:rPr>
+          <w:rFonts w:ascii="Arial" w:hAnsi="Arial" w:cs="Arial"/>
+          <w:sz w:val="22"/>
+          <w:szCs w:val="22"/>
+        </w:rPr>
+        <w:t xml:space="preserve"> </w:t>
+      </w:r>
+      <w:r>
+        <w:rPr>
+          <w:rFonts w:ascii="Arial" w:hAnsi="Arial" w:cs="Arial"/>
+          <w:sz w:val="22"/>
+          <w:szCs w:val="22"/>
+        </w:rPr>
+        <w:t>0.679950</w:t>
+      </w:r>
+      <w:r>
+        <w:rPr>
+          <w:rFonts w:ascii="Arial" w:hAnsi="Arial" w:cs="Arial"/>
+          <w:sz w:val="22"/>
+          <w:szCs w:val="22"/>
+        </w:rPr>
+        <w:t xml:space="preserve"> to </w:t>
+      </w:r>
+      <w:r>
+        <w:rPr>
+          <w:rFonts w:ascii="Arial" w:hAnsi="Arial" w:cs="Arial"/>
+          <w:sz w:val="22"/>
+          <w:szCs w:val="22"/>
+        </w:rPr>
+        <w:t>0.548396</w:t>
+      </w:r>
+      <w:r>
+        <w:rPr>
+          <w:rFonts w:ascii="Arial" w:hAnsi="Arial" w:cs="Arial"/>
+          <w:sz w:val="22"/>
+          <w:szCs w:val="22"/>
+        </w:rPr>
+        <w:t xml:space="preserve">, the training accuracy increased from </w:t>
+      </w:r>
+      <w:r>
+        <w:rPr>
+          <w:rFonts w:ascii="Arial" w:hAnsi="Arial" w:cs="Arial"/>
+          <w:sz w:val="22"/>
+          <w:szCs w:val="22"/>
+        </w:rPr>
+        <w:t>0.628872</w:t>
+      </w:r>
+      <w:r>
+        <w:rPr>
+          <w:rFonts w:ascii="Arial" w:hAnsi="Arial" w:cs="Arial"/>
+          <w:sz w:val="22"/>
+          <w:szCs w:val="22"/>
+        </w:rPr>
+        <w:t xml:space="preserve"> to </w:t>
+      </w:r>
+      <w:r>
+        <w:rPr>
+          <w:rFonts w:ascii="Arial" w:hAnsi="Arial" w:cs="Arial"/>
+          <w:sz w:val="22"/>
+          <w:szCs w:val="22"/>
+        </w:rPr>
+        <w:t>0.713618</w:t>
+      </w:r>
+      <w:r>
+        <w:rPr>
+          <w:rFonts w:ascii="Arial" w:hAnsi="Arial" w:cs="Arial"/>
+          <w:sz w:val="22"/>
+          <w:szCs w:val="22"/>
+        </w:rPr>
+        <w:t xml:space="preserve">, the testing loss </w:t>
+      </w:r>
+      <w:r>
+        <w:rPr>
+          <w:rFonts w:ascii="Arial" w:hAnsi="Arial" w:cs="Arial"/>
+          <w:sz w:val="22"/>
+          <w:szCs w:val="22"/>
+        </w:rPr>
+        <w:t>decreased from</w:t>
+      </w:r>
+      <w:r>
+        <w:rPr>
+          <w:rFonts w:ascii="Arial" w:hAnsi="Arial" w:cs="Arial"/>
+          <w:sz w:val="22"/>
+          <w:szCs w:val="22"/>
+        </w:rPr>
+        <w:t xml:space="preserve"> </w:t>
+      </w:r>
+      <w:r>
+        <w:rPr>
+          <w:rFonts w:ascii="Arial" w:hAnsi="Arial" w:cs="Arial"/>
+          <w:sz w:val="22"/>
+          <w:szCs w:val="22"/>
+        </w:rPr>
+        <w:t>0.662402</w:t>
+      </w:r>
+      <w:r>
+        <w:rPr>
+          <w:rFonts w:ascii="Arial" w:hAnsi="Arial" w:cs="Arial"/>
+          <w:sz w:val="22"/>
+          <w:szCs w:val="22"/>
+        </w:rPr>
+        <w:t xml:space="preserve"> to </w:t>
+      </w:r>
+      <w:r>
+        <w:rPr>
+          <w:rFonts w:ascii="Arial" w:hAnsi="Arial" w:cs="Arial"/>
+          <w:sz w:val="22"/>
+          <w:szCs w:val="22"/>
+        </w:rPr>
+        <w:t>0.626448</w:t>
+      </w:r>
+      <w:r>
+        <w:rPr>
+          <w:rFonts w:ascii="Arial" w:hAnsi="Arial" w:cs="Arial"/>
+          <w:sz w:val="22"/>
+          <w:szCs w:val="22"/>
+        </w:rPr>
+        <w:t xml:space="preserve">and the testing accuracy increased from </w:t>
+      </w:r>
+      <w:r>
+        <w:rPr>
+          <w:rFonts w:ascii="Arial" w:hAnsi="Arial" w:cs="Arial"/>
+          <w:sz w:val="22"/>
+          <w:szCs w:val="22"/>
+        </w:rPr>
+        <w:t>0.625293</w:t>
+      </w:r>
+      <w:r>
+        <w:rPr>
+          <w:rFonts w:ascii="Arial" w:hAnsi="Arial" w:cs="Arial"/>
+          <w:sz w:val="22"/>
+          <w:szCs w:val="22"/>
+        </w:rPr>
+        <w:t xml:space="preserve"> to </w:t>
+      </w:r>
+      <w:r>
+        <w:rPr>
+          <w:rFonts w:ascii="Arial" w:hAnsi="Arial" w:cs="Arial"/>
+          <w:sz w:val="22"/>
+          <w:szCs w:val="22"/>
+        </w:rPr>
+        <w:t>0.639344</w:t>
+      </w:r>
+      <w:r>
+        <w:rPr>
+          <w:rFonts w:ascii="Arial" w:hAnsi="Arial" w:cs="Arial"/>
+          <w:sz w:val="22"/>
+          <w:szCs w:val="22"/>
+        </w:rPr>
+        <w:t>.</w:t>
+      </w:r>
+    </w:p>
+    <w:p>
+      <w:pPr>
+        <w:rPr>
+          <w:rFonts w:ascii="Arial" w:hAnsi="Arial" w:cs="Arial"/>
+          <w:sz w:val="22"/>
+          <w:szCs w:val="22"/>
+        </w:rPr>
+      </w:pPr>
+      <w:r>
+        <w:rPr>
+          <w:rFonts w:ascii="Arial" w:hAnsi="Arial" w:cs="Arial"/>
+          <w:sz w:val="22"/>
+          <w:szCs w:val="22"/>
+        </w:rPr>
+        <w:drawing>
+          <wp:inline distT="0" distB="0" distL="0" distR="0" wp14:anchorId="461334B8" wp14:editId="5EAAD151">
+            <wp:extent cx="3741860" cy="2433155"/>
+            <wp:effectExtent l="0" t="0" r="5080" b="5715"/>
+            <wp:docPr id="1" name="图片 1" descr="文本&#10;&#10;描述已自动生成"/>
+            <wp:cNvGraphicFramePr>
+              <a:graphicFrameLocks xmlns:a="http://schemas.openxmlformats.org/drawingml/2006/main" noChangeAspect="1"/>
+            </wp:cNvGraphicFramePr>
+            <a:graphic xmlns:a="http://schemas.openxmlformats.org/drawingml/2006/main">
+              <a:graphicData uri="http://schemas.openxmlformats.org/drawingml/2006/picture">
+                <pic:pic xmlns:pic="http://schemas.openxmlformats.org/drawingml/2006/picture">
+                  <pic:nvPicPr>
+                    <pic:cNvPr id="1" name="图片 1" descr="文本&#10;&#10;描述已自动生成"/>
+                    <pic:cNvPicPr/>
+                  </pic:nvPicPr>
+                  <pic:blipFill>
+                    <a:blip r:embed="rId5"/>
+                    <a:stretch>
+                      <a:fillRect/>
+                    </a:stretch>
+                  </pic:blipFill>
+                  <pic:spPr>
+                    <a:xfrm>
+                      <a:off x="0" y="0"/>
+                      <a:ext cx="3762601" cy="2446642"/>
+                    </a:xfrm>
+                    <a:prstGeom prst="rect">
+                      <a:avLst/>
+                    </a:prstGeom>
+                  </pic:spPr>
+                </pic:pic>
+              </a:graphicData>
+            </a:graphic>
+          </wp:inline>
+        </w:drawing>
+      </w:r>
+    </w:p>
+    <w:p>
+      <w:pPr>
+        <w:rPr>
+          <w:rFonts w:ascii="Arial" w:hAnsi="Arial" w:cs="Arial"/>
+          <w:sz w:val="22"/>
+          <w:szCs w:val="22"/>
+        </w:rPr>
+      </w:pPr>
+      <w:r>
+        <w:rPr>
+          <w:rFonts w:ascii="Arial" w:hAnsi="Arial" w:cs="Arial"/>
+          <w:sz w:val="22"/>
+          <w:szCs w:val="22"/>
+        </w:rPr>
+        <w:tab/>
+        <w:t xml:space="preserve">I have tested the model using </w:t>
+      </w:r>
+      <w:r>
+        <w:rPr>
+          <w:rFonts w:ascii="Arial" w:hAnsi="Arial" w:cs="Arial"/>
+          <w:sz w:val="22"/>
+          <w:szCs w:val="22"/>
+        </w:rPr>
+        <w:t>5-fold cross-validation</w:t>
+      </w:r>
+      <w:r>
+        <w:rPr>
+          <w:rFonts w:ascii="Arial" w:hAnsi="Arial" w:cs="Arial"/>
+          <w:sz w:val="22"/>
+          <w:szCs w:val="22"/>
+        </w:rPr>
+        <w:t xml:space="preserve"> </w:t>
+      </w:r>
+      <w:r>
+        <w:rPr>
+          <w:rFonts w:ascii="Arial" w:hAnsi="Arial" w:cs="Arial"/>
+          <w:sz w:val="22"/>
+          <w:szCs w:val="22"/>
+        </w:rPr>
+        <w:t xml:space="preserve">and used </w:t>
+      </w:r>
+      <w:proofErr w:type="spellStart"/>
+      <w:r>
+        <w:rPr>
+          <w:rFonts w:ascii="Arial" w:hAnsi="Arial" w:cs="Arial"/>
+          <w:sz w:val="22"/>
+          <w:szCs w:val="22"/>
+        </w:rPr>
+        <w:t>model.evaluate</w:t>
+      </w:r>
+      <w:proofErr w:type="spellEnd"/>
+      <w:r>
+        <w:rPr>
+          <w:rFonts w:ascii="Arial" w:hAnsi="Arial" w:cs="Arial"/>
+          <w:sz w:val="22"/>
+          <w:szCs w:val="22"/>
+        </w:rPr>
+        <w:t xml:space="preserve"> () to calculate the score and accuracy.</w:t>
+      </w:r>
+      <w:r>
+        <w:rPr>
+          <w:rFonts w:ascii="Arial" w:hAnsi="Arial" w:cs="Arial"/>
+          <w:sz w:val="22"/>
+          <w:szCs w:val="22"/>
+        </w:rPr>
+        <w:t xml:space="preserve"> I have achieved a testing accuracy of </w:t>
+      </w:r>
+      <w:r>
+        <w:rPr>
+          <w:rFonts w:ascii="Arial" w:hAnsi="Arial" w:cs="Arial"/>
+          <w:sz w:val="22"/>
+          <w:szCs w:val="22"/>
+        </w:rPr>
+        <w:t>6</w:t>
+      </w:r>
+      <w:r>
+        <w:rPr>
+          <w:rFonts w:ascii="Arial" w:hAnsi="Arial" w:cs="Arial"/>
+          <w:sz w:val="22"/>
+          <w:szCs w:val="22"/>
+        </w:rPr>
+        <w:t>4</w:t>
+      </w:r>
+      <w:r>
+        <w:rPr>
+          <w:rFonts w:ascii="Arial" w:hAnsi="Arial" w:cs="Arial"/>
+          <w:sz w:val="22"/>
+          <w:szCs w:val="22"/>
+        </w:rPr>
+        <w:t>%.</w:t>
+      </w:r>
+    </w:p>
+    <w:p>
+      <w:pPr>
+        <w:rPr>
+          <w:rFonts w:ascii="Arial" w:hAnsi="Arial" w:cs="Arial"/>
+          <w:sz w:val="22"/>
+          <w:szCs w:val="22"/>
+        </w:rPr>
+      </w:pPr>
+      <w:r>
+        <w:rPr>
+          <w:rFonts w:ascii="Arial" w:hAnsi="Arial" w:cs="Arial"/>
+          <w:sz w:val="22"/>
+          <w:szCs w:val="22"/>
+        </w:rPr>
+        <w:tab/>
+        <w:t xml:space="preserve">By training the model and modifying some </w:t>
+      </w:r>
+      <w:r>
+        <w:rPr>
+          <w:rFonts w:ascii="Arial" w:hAnsi="Arial" w:cs="Arial"/>
+          <w:sz w:val="22"/>
+          <w:szCs w:val="22"/>
+        </w:rPr>
+        <w:t>hyperparameter</w:t>
+      </w:r>
+      <w:r>
+        <w:rPr>
+          <w:rFonts w:ascii="Arial" w:hAnsi="Arial" w:cs="Arial"/>
+          <w:sz w:val="22"/>
+          <w:szCs w:val="22"/>
+        </w:rPr>
+        <w:t xml:space="preserve">s, I have found out that by </w:t>
+      </w:r>
+      <w:r>
+        <w:rPr>
+          <w:rFonts w:ascii="Arial" w:hAnsi="Arial" w:cs="Arial"/>
+          <w:sz w:val="22"/>
+          <w:szCs w:val="22"/>
+        </w:rPr>
+        <w:t>in</w:t>
+      </w:r>
+      <w:r>
+        <w:rPr>
+          <w:rFonts w:ascii="Arial" w:hAnsi="Arial" w:cs="Arial"/>
+          <w:sz w:val="22"/>
+          <w:szCs w:val="22"/>
+        </w:rPr>
+        <w:t xml:space="preserve">creasing the density of </w:t>
+      </w:r>
+      <w:r>
+        <w:rPr>
+          <w:rFonts w:ascii="Arial" w:hAnsi="Arial" w:cs="Arial"/>
+          <w:sz w:val="22"/>
+          <w:szCs w:val="22"/>
+        </w:rPr>
+        <w:t xml:space="preserve">the </w:t>
+      </w:r>
+      <w:r>
+        <w:rPr>
+          <w:rFonts w:ascii="Arial" w:hAnsi="Arial" w:cs="Arial"/>
+          <w:sz w:val="22"/>
+          <w:szCs w:val="22"/>
+        </w:rPr>
+        <w:t>fully connected layer</w:t>
+      </w:r>
+      <w:r>
+        <w:rPr>
+          <w:rFonts w:ascii="Arial" w:hAnsi="Arial" w:cs="Arial"/>
+          <w:sz w:val="22"/>
+          <w:szCs w:val="22"/>
+        </w:rPr>
+        <w:t xml:space="preserve"> </w:t>
+      </w:r>
+      <w:r>
+        <w:rPr>
+          <w:rFonts w:ascii="Arial" w:hAnsi="Arial" w:cs="Arial"/>
+          <w:sz w:val="22"/>
+          <w:szCs w:val="22"/>
+        </w:rPr>
+        <w:t xml:space="preserve">and </w:t>
+      </w:r>
+      <w:r>
+        <w:rPr>
+          <w:rFonts w:ascii="Arial" w:hAnsi="Arial" w:cs="Arial"/>
+          <w:sz w:val="22"/>
+          <w:szCs w:val="22"/>
+        </w:rPr>
+        <w:t xml:space="preserve">increasing the </w:t>
+      </w:r>
+      <w:r>
+        <w:rPr>
+          <w:rFonts w:ascii="Arial" w:hAnsi="Arial" w:cs="Arial"/>
+          <w:sz w:val="22"/>
+          <w:szCs w:val="22"/>
+        </w:rPr>
+        <w:t>epoch</w:t>
+      </w:r>
+      <w:r>
+        <w:rPr>
+          <w:rFonts w:ascii="Arial" w:hAnsi="Arial" w:cs="Arial"/>
+          <w:sz w:val="22"/>
+          <w:szCs w:val="22"/>
+        </w:rPr>
+        <w:t xml:space="preserve">s and </w:t>
+      </w:r>
+      <w:r>
+        <w:rPr>
+          <w:rFonts w:ascii="Arial" w:hAnsi="Arial" w:cs="Arial"/>
+          <w:sz w:val="22"/>
+          <w:szCs w:val="22"/>
+        </w:rPr>
+        <w:t>batch size</w:t>
+      </w:r>
+      <w:r>
+        <w:rPr>
+          <w:rFonts w:ascii="Arial" w:hAnsi="Arial" w:cs="Arial"/>
+          <w:sz w:val="22"/>
+          <w:szCs w:val="22"/>
+        </w:rPr>
+        <w:t>, we can train a more accurate model.</w:t>
+      </w:r>
+    </w:p>
+    <w:p>
+      <w:pPr>
+        <w:rPr>
+          <w:rFonts w:ascii="Arial" w:hAnsi="Arial" w:cs="Arial"/>
+          <w:sz w:val="22"/>
+          <w:szCs w:val="22"/>
+        </w:rPr>
+      </w:pPr>
+    </w:p>
+    <w:p>
+      <w:pPr>
+        <w:rPr>
+          <w:rFonts w:ascii="Arial" w:hAnsi="Arial" w:cs="Arial"/>
+          <w:sz w:val="22"/>
+          <w:szCs w:val="22"/>
+        </w:rPr>
+      </w:pPr>
+    </w:p>
+    <w:p>
+      <w:pPr>
+        <w:rPr>
+          <w:rFonts w:ascii="Arial" w:hAnsi="Arial" w:cs="Arial"/>
+          <w:sz w:val="22"/>
+          <w:szCs w:val="22"/>
         </w:rPr>
       </w:pPr>
     </w:p>
@@ -443,6 +1918,268 @@
 <file path=word/numbering.xml><?xml version="1.0" encoding="utf-8"?>
 <w:numbering xmlns:wpc="http://schemas.microsoft.com/office/word/2010/wordprocessingCanvas" xmlns:cx="http://schemas.microsoft.com/office/drawing/2014/chartex" xmlns:cx1="http://schemas.microsoft.com/office/drawing/2015/9/8/chartex" xmlns:cx2="http://schemas.microsoft.com/office/drawing/2015/10/21/chartex" xmlns:cx3="http://schemas.microsoft.com/office/drawing/2016/5/9/chartex" xmlns:cx4="http://schemas.microsoft.com/office/drawing/2016/5/10/chartex" xmlns:cx5="http://schemas.microsoft.com/office/drawing/2016/5/11/chartex" xmlns:cx6="http://schemas.microsoft.com/office/drawing/2016/5/12/chartex" xmlns:cx7="http://schemas.microsoft.com/office/drawing/2016/5/13/chartex" xmlns:cx8="http://schemas.microsoft.com/office/drawing/2016/5/14/chartex" xmlns:mc="http://schemas.openxmlformats.org/markup-compatibility/2006" xmlns:aink="http://schemas.microsoft.com/office/drawing/2016/ink" xmlns:am3d="http://schemas.microsoft.com/office/drawing/2017/model3d" xmlns:o="urn:schemas-microsoft-com:office:office" xmlns:oel="http://schemas.microsoft.com/office/2019/extlst" xmlns:r="http://schemas.openxmlformats.org/officeDocument/2006/relationships" xmlns:m="http://schemas.openxmlformats.org/officeDocument/2006/math" xmlns:v="urn:schemas-microsoft-com:vml" xmlns:wp14="http://schemas.microsoft.com/office/word/2010/wordprocessingDrawing" xmlns:wp="http://schemas.openxmlformats.org/drawingml/2006/wordprocessingDrawing" xmlns:w10="urn:schemas-microsoft-com:office:word" xmlns:w="http://schemas.openxmlformats.org/wordprocessingml/2006/main" xmlns:w14="http://schemas.microsoft.com/office/word/2010/wordml" xmlns:w15="http://schemas.microsoft.com/office/word/2012/wordml" xmlns:w16cex="http://schemas.microsoft.com/office/word/2018/wordml/cex" xmlns:w16cid="http://schemas.microsoft.com/office/word/2016/wordml/cid" xmlns:w16="http://schemas.microsoft.com/office/word/2018/wordml" xmlns:w16sdtdh="http://schemas.microsoft.com/office/word/2020/wordml/sdtdatahash" xmlns:w16se="http://schemas.microsoft.com/office/word/2015/wordml/symex" xmlns:wpg="http://schemas.microsoft.com/office/word/2010/wordprocessingGroup" xmlns:wpi="http://schemas.microsoft.com/office/word/2010/wordprocessingInk" xmlns:wne="http://schemas.microsoft.com/office/word/2006/wordml" xmlns:wps="http://schemas.microsoft.com/office/word/2010/wordprocessingShape" mc:Ignorable="w14 w15 w16se w16cid w16 w16cex w16sdtdh wp14">
   <w:abstractNum w:abstractNumId="0" w15:restartNumberingAfterBreak="0">
+    <w:nsid w:val="071147E8"/>
+    <w:multiLevelType w:val="multilevel"/>
+    <w:tmpl w:val="8762263E"/>
+    <w:lvl w:ilvl="0">
+      <w:start w:val="1"/>
+      <w:numFmt w:val="decimal"/>
+      <w:lvlText w:val="%1."/>
+      <w:lvlJc w:val="left"/>
+      <w:pPr>
+        <w:tabs>
+          <w:tab w:val="num" w:pos="720"/>
+        </w:tabs>
+        <w:ind w:left="720" w:hanging="360"/>
+      </w:pPr>
+    </w:lvl>
+    <w:lvl w:ilvl="1" w:tentative="1">
+      <w:start w:val="1"/>
+      <w:numFmt w:val="decimal"/>
+      <w:lvlText w:val="%2."/>
+      <w:lvlJc w:val="left"/>
+      <w:pPr>
+        <w:tabs>
+          <w:tab w:val="num" w:pos="1440"/>
+        </w:tabs>
+        <w:ind w:left="1440" w:hanging="360"/>
+      </w:pPr>
+    </w:lvl>
+    <w:lvl w:ilvl="2" w:tentative="1">
+      <w:start w:val="1"/>
+      <w:numFmt w:val="decimal"/>
+      <w:lvlText w:val="%3."/>
+      <w:lvlJc w:val="left"/>
+      <w:pPr>
+        <w:tabs>
+          <w:tab w:val="num" w:pos="2160"/>
+        </w:tabs>
+        <w:ind w:left="2160" w:hanging="360"/>
+      </w:pPr>
+    </w:lvl>
+    <w:lvl w:ilvl="3" w:tentative="1">
+      <w:start w:val="1"/>
+      <w:numFmt w:val="decimal"/>
+      <w:lvlText w:val="%4."/>
+      <w:lvlJc w:val="left"/>
+      <w:pPr>
+        <w:tabs>
+          <w:tab w:val="num" w:pos="2880"/>
+        </w:tabs>
+        <w:ind w:left="2880" w:hanging="360"/>
+      </w:pPr>
+    </w:lvl>
+    <w:lvl w:ilvl="4" w:tentative="1">
+      <w:start w:val="1"/>
+      <w:numFmt w:val="decimal"/>
+      <w:lvlText w:val="%5."/>
+      <w:lvlJc w:val="left"/>
+      <w:pPr>
+        <w:tabs>
+          <w:tab w:val="num" w:pos="3600"/>
+        </w:tabs>
+        <w:ind w:left="3600" w:hanging="360"/>
+      </w:pPr>
+    </w:lvl>
+    <w:lvl w:ilvl="5" w:tentative="1">
+      <w:start w:val="1"/>
+      <w:numFmt w:val="decimal"/>
+      <w:lvlText w:val="%6."/>
+      <w:lvlJc w:val="left"/>
+      <w:pPr>
+        <w:tabs>
+          <w:tab w:val="num" w:pos="4320"/>
+        </w:tabs>
+        <w:ind w:left="4320" w:hanging="360"/>
+      </w:pPr>
+    </w:lvl>
+    <w:lvl w:ilvl="6" w:tentative="1">
+      <w:start w:val="1"/>
+      <w:numFmt w:val="decimal"/>
+      <w:lvlText w:val="%7."/>
+      <w:lvlJc w:val="left"/>
+      <w:pPr>
+        <w:tabs>
+          <w:tab w:val="num" w:pos="5040"/>
+        </w:tabs>
+        <w:ind w:left="5040" w:hanging="360"/>
+      </w:pPr>
+    </w:lvl>
+    <w:lvl w:ilvl="7" w:tentative="1">
+      <w:start w:val="1"/>
+      <w:numFmt w:val="decimal"/>
+      <w:lvlText w:val="%8."/>
+      <w:lvlJc w:val="left"/>
+      <w:pPr>
+        <w:tabs>
+          <w:tab w:val="num" w:pos="5760"/>
+        </w:tabs>
+        <w:ind w:left="5760" w:hanging="360"/>
+      </w:pPr>
+    </w:lvl>
+    <w:lvl w:ilvl="8" w:tentative="1">
+      <w:start w:val="1"/>
+      <w:numFmt w:val="decimal"/>
+      <w:lvlText w:val="%9."/>
+      <w:lvlJc w:val="left"/>
+      <w:pPr>
+        <w:tabs>
+          <w:tab w:val="num" w:pos="6480"/>
+        </w:tabs>
+        <w:ind w:left="6480" w:hanging="360"/>
+      </w:pPr>
+    </w:lvl>
+  </w:abstractNum>
+  <w:abstractNum w:abstractNumId="1" w15:restartNumberingAfterBreak="0">
+    <w:nsid w:val="19616548"/>
+    <w:multiLevelType w:val="multilevel"/>
+    <w:tmpl w:val="99D4E5D2"/>
+    <w:lvl w:ilvl="0">
+      <w:start w:val="1"/>
+      <w:numFmt w:val="bullet"/>
+      <w:lvlText w:val=""/>
+      <w:lvlJc w:val="left"/>
+      <w:pPr>
+        <w:tabs>
+          <w:tab w:val="num" w:pos="720"/>
+        </w:tabs>
+        <w:ind w:left="720" w:hanging="360"/>
+      </w:pPr>
+      <w:rPr>
+        <w:rFonts w:ascii="Symbol" w:hAnsi="Symbol" w:hint="default"/>
+        <w:sz w:val="20"/>
+      </w:rPr>
+    </w:lvl>
+    <w:lvl w:ilvl="1" w:tentative="1">
+      <w:start w:val="1"/>
+      <w:numFmt w:val="bullet"/>
+      <w:lvlText w:val=""/>
+      <w:lvlJc w:val="left"/>
+      <w:pPr>
+        <w:tabs>
+          <w:tab w:val="num" w:pos="1440"/>
+        </w:tabs>
+        <w:ind w:left="1440" w:hanging="360"/>
+      </w:pPr>
+      <w:rPr>
+        <w:rFonts w:ascii="Symbol" w:hAnsi="Symbol" w:hint="default"/>
+        <w:sz w:val="20"/>
+      </w:rPr>
+    </w:lvl>
+    <w:lvl w:ilvl="2" w:tentative="1">
+      <w:start w:val="1"/>
+      <w:numFmt w:val="bullet"/>
+      <w:lvlText w:val=""/>
+      <w:lvlJc w:val="left"/>
+      <w:pPr>
+        <w:tabs>
+          <w:tab w:val="num" w:pos="2160"/>
+        </w:tabs>
+        <w:ind w:left="2160" w:hanging="360"/>
+      </w:pPr>
+      <w:rPr>
+        <w:rFonts w:ascii="Symbol" w:hAnsi="Symbol" w:hint="default"/>
+        <w:sz w:val="20"/>
+      </w:rPr>
+    </w:lvl>
+    <w:lvl w:ilvl="3" w:tentative="1">
+      <w:start w:val="1"/>
+      <w:numFmt w:val="bullet"/>
+      <w:lvlText w:val=""/>
+      <w:lvlJc w:val="left"/>
+      <w:pPr>
+        <w:tabs>
+          <w:tab w:val="num" w:pos="2880"/>
+        </w:tabs>
+        <w:ind w:left="2880" w:hanging="360"/>
+      </w:pPr>
+      <w:rPr>
+        <w:rFonts w:ascii="Symbol" w:hAnsi="Symbol" w:hint="default"/>
+        <w:sz w:val="20"/>
+      </w:rPr>
+    </w:lvl>
+    <w:lvl w:ilvl="4" w:tentative="1">
+      <w:start w:val="1"/>
+      <w:numFmt w:val="bullet"/>
+      <w:lvlText w:val=""/>
+      <w:lvlJc w:val="left"/>
+      <w:pPr>
+        <w:tabs>
+          <w:tab w:val="num" w:pos="3600"/>
+        </w:tabs>
+        <w:ind w:left="3600" w:hanging="360"/>
+      </w:pPr>
+      <w:rPr>
+        <w:rFonts w:ascii="Symbol" w:hAnsi="Symbol" w:hint="default"/>
+        <w:sz w:val="20"/>
+      </w:rPr>
+    </w:lvl>
+    <w:lvl w:ilvl="5" w:tentative="1">
+      <w:start w:val="1"/>
+      <w:numFmt w:val="bullet"/>
+      <w:lvlText w:val=""/>
+      <w:lvlJc w:val="left"/>
+      <w:pPr>
+        <w:tabs>
+          <w:tab w:val="num" w:pos="4320"/>
+        </w:tabs>
+        <w:ind w:left="4320" w:hanging="360"/>
+      </w:pPr>
+      <w:rPr>
+        <w:rFonts w:ascii="Symbol" w:hAnsi="Symbol" w:hint="default"/>
+        <w:sz w:val="20"/>
+      </w:rPr>
+    </w:lvl>
+    <w:lvl w:ilvl="6" w:tentative="1">
+      <w:start w:val="1"/>
+      <w:numFmt w:val="bullet"/>
+      <w:lvlText w:val=""/>
+      <w:lvlJc w:val="left"/>
+      <w:pPr>
+        <w:tabs>
+          <w:tab w:val="num" w:pos="5040"/>
+        </w:tabs>
+        <w:ind w:left="5040" w:hanging="360"/>
+      </w:pPr>
+      <w:rPr>
+        <w:rFonts w:ascii="Symbol" w:hAnsi="Symbol" w:hint="default"/>
+        <w:sz w:val="20"/>
+      </w:rPr>
+    </w:lvl>
+    <w:lvl w:ilvl="7" w:tentative="1">
+      <w:start w:val="1"/>
+      <w:numFmt w:val="bullet"/>
+      <w:lvlText w:val=""/>
+      <w:lvlJc w:val="left"/>
+      <w:pPr>
+        <w:tabs>
+          <w:tab w:val="num" w:pos="5760"/>
+        </w:tabs>
+        <w:ind w:left="5760" w:hanging="360"/>
+      </w:pPr>
+      <w:rPr>
+        <w:rFonts w:ascii="Symbol" w:hAnsi="Symbol" w:hint="default"/>
+        <w:sz w:val="20"/>
+      </w:rPr>
+    </w:lvl>
+    <w:lvl w:ilvl="8" w:tentative="1">
+      <w:start w:val="1"/>
+      <w:numFmt w:val="bullet"/>
+      <w:lvlText w:val=""/>
+      <w:lvlJc w:val="left"/>
+      <w:pPr>
+        <w:tabs>
+          <w:tab w:val="num" w:pos="6480"/>
+        </w:tabs>
+        <w:ind w:left="6480" w:hanging="360"/>
+      </w:pPr>
+      <w:rPr>
+        <w:rFonts w:ascii="Symbol" w:hAnsi="Symbol" w:hint="default"/>
+        <w:sz w:val="20"/>
+      </w:rPr>
+    </w:lvl>
+  </w:abstractNum>
+  <w:abstractNum w:abstractNumId="2" w15:restartNumberingAfterBreak="0">
     <w:nsid w:val="28C07715"/>
     <w:multiLevelType w:val="multilevel"/>
     <w:tmpl w:val="57AA9DE6"/>
@@ -591,7 +2328,7 @@
       </w:rPr>
     </w:lvl>
   </w:abstractNum>
-  <w:abstractNum w:abstractNumId="1" w15:restartNumberingAfterBreak="0">
+  <w:abstractNum w:abstractNumId="3" w15:restartNumberingAfterBreak="0">
     <w:nsid w:val="2AA70E28"/>
     <w:multiLevelType w:val="multilevel"/>
     <w:tmpl w:val="9A588D44"/>
@@ -740,11 +2477,413 @@
       </w:rPr>
     </w:lvl>
   </w:abstractNum>
+  <w:abstractNum w:abstractNumId="4" w15:restartNumberingAfterBreak="0">
+    <w:nsid w:val="5E5D5C72"/>
+    <w:multiLevelType w:val="multilevel"/>
+    <w:tmpl w:val="8DF447BC"/>
+    <w:lvl w:ilvl="0">
+      <w:start w:val="1"/>
+      <w:numFmt w:val="bullet"/>
+      <w:lvlText w:val=""/>
+      <w:lvlJc w:val="left"/>
+      <w:pPr>
+        <w:tabs>
+          <w:tab w:val="num" w:pos="720"/>
+        </w:tabs>
+        <w:ind w:left="720" w:hanging="360"/>
+      </w:pPr>
+      <w:rPr>
+        <w:rFonts w:ascii="Symbol" w:hAnsi="Symbol" w:hint="default"/>
+        <w:sz w:val="20"/>
+      </w:rPr>
+    </w:lvl>
+    <w:lvl w:ilvl="1" w:tentative="1">
+      <w:start w:val="1"/>
+      <w:numFmt w:val="bullet"/>
+      <w:lvlText w:val=""/>
+      <w:lvlJc w:val="left"/>
+      <w:pPr>
+        <w:tabs>
+          <w:tab w:val="num" w:pos="1440"/>
+        </w:tabs>
+        <w:ind w:left="1440" w:hanging="360"/>
+      </w:pPr>
+      <w:rPr>
+        <w:rFonts w:ascii="Symbol" w:hAnsi="Symbol" w:hint="default"/>
+        <w:sz w:val="20"/>
+      </w:rPr>
+    </w:lvl>
+    <w:lvl w:ilvl="2" w:tentative="1">
+      <w:start w:val="1"/>
+      <w:numFmt w:val="bullet"/>
+      <w:lvlText w:val=""/>
+      <w:lvlJc w:val="left"/>
+      <w:pPr>
+        <w:tabs>
+          <w:tab w:val="num" w:pos="2160"/>
+        </w:tabs>
+        <w:ind w:left="2160" w:hanging="360"/>
+      </w:pPr>
+      <w:rPr>
+        <w:rFonts w:ascii="Symbol" w:hAnsi="Symbol" w:hint="default"/>
+        <w:sz w:val="20"/>
+      </w:rPr>
+    </w:lvl>
+    <w:lvl w:ilvl="3" w:tentative="1">
+      <w:start w:val="1"/>
+      <w:numFmt w:val="bullet"/>
+      <w:lvlText w:val=""/>
+      <w:lvlJc w:val="left"/>
+      <w:pPr>
+        <w:tabs>
+          <w:tab w:val="num" w:pos="2880"/>
+        </w:tabs>
+        <w:ind w:left="2880" w:hanging="360"/>
+      </w:pPr>
+      <w:rPr>
+        <w:rFonts w:ascii="Symbol" w:hAnsi="Symbol" w:hint="default"/>
+        <w:sz w:val="20"/>
+      </w:rPr>
+    </w:lvl>
+    <w:lvl w:ilvl="4" w:tentative="1">
+      <w:start w:val="1"/>
+      <w:numFmt w:val="bullet"/>
+      <w:lvlText w:val=""/>
+      <w:lvlJc w:val="left"/>
+      <w:pPr>
+        <w:tabs>
+          <w:tab w:val="num" w:pos="3600"/>
+        </w:tabs>
+        <w:ind w:left="3600" w:hanging="360"/>
+      </w:pPr>
+      <w:rPr>
+        <w:rFonts w:ascii="Symbol" w:hAnsi="Symbol" w:hint="default"/>
+        <w:sz w:val="20"/>
+      </w:rPr>
+    </w:lvl>
+    <w:lvl w:ilvl="5" w:tentative="1">
+      <w:start w:val="1"/>
+      <w:numFmt w:val="bullet"/>
+      <w:lvlText w:val=""/>
+      <w:lvlJc w:val="left"/>
+      <w:pPr>
+        <w:tabs>
+          <w:tab w:val="num" w:pos="4320"/>
+        </w:tabs>
+        <w:ind w:left="4320" w:hanging="360"/>
+      </w:pPr>
+      <w:rPr>
+        <w:rFonts w:ascii="Symbol" w:hAnsi="Symbol" w:hint="default"/>
+        <w:sz w:val="20"/>
+      </w:rPr>
+    </w:lvl>
+    <w:lvl w:ilvl="6" w:tentative="1">
+      <w:start w:val="1"/>
+      <w:numFmt w:val="bullet"/>
+      <w:lvlText w:val=""/>
+      <w:lvlJc w:val="left"/>
+      <w:pPr>
+        <w:tabs>
+          <w:tab w:val="num" w:pos="5040"/>
+        </w:tabs>
+        <w:ind w:left="5040" w:hanging="360"/>
+      </w:pPr>
+      <w:rPr>
+        <w:rFonts w:ascii="Symbol" w:hAnsi="Symbol" w:hint="default"/>
+        <w:sz w:val="20"/>
+      </w:rPr>
+    </w:lvl>
+    <w:lvl w:ilvl="7" w:tentative="1">
+      <w:start w:val="1"/>
+      <w:numFmt w:val="bullet"/>
+      <w:lvlText w:val=""/>
+      <w:lvlJc w:val="left"/>
+      <w:pPr>
+        <w:tabs>
+          <w:tab w:val="num" w:pos="5760"/>
+        </w:tabs>
+        <w:ind w:left="5760" w:hanging="360"/>
+      </w:pPr>
+      <w:rPr>
+        <w:rFonts w:ascii="Symbol" w:hAnsi="Symbol" w:hint="default"/>
+        <w:sz w:val="20"/>
+      </w:rPr>
+    </w:lvl>
+    <w:lvl w:ilvl="8" w:tentative="1">
+      <w:start w:val="1"/>
+      <w:numFmt w:val="bullet"/>
+      <w:lvlText w:val=""/>
+      <w:lvlJc w:val="left"/>
+      <w:pPr>
+        <w:tabs>
+          <w:tab w:val="num" w:pos="6480"/>
+        </w:tabs>
+        <w:ind w:left="6480" w:hanging="360"/>
+      </w:pPr>
+      <w:rPr>
+        <w:rFonts w:ascii="Symbol" w:hAnsi="Symbol" w:hint="default"/>
+        <w:sz w:val="20"/>
+      </w:rPr>
+    </w:lvl>
+  </w:abstractNum>
+  <w:abstractNum w:abstractNumId="5" w15:restartNumberingAfterBreak="0">
+    <w:nsid w:val="6B4B795D"/>
+    <w:multiLevelType w:val="hybridMultilevel"/>
+    <w:tmpl w:val="DDF22C9C"/>
+    <w:lvl w:ilvl="0" w:tplc="54687578">
+      <w:start w:val="1"/>
+      <w:numFmt w:val="decimal"/>
+      <w:lvlText w:val="%1."/>
+      <w:lvlJc w:val="left"/>
+      <w:pPr>
+        <w:ind w:left="360" w:hanging="360"/>
+      </w:pPr>
+      <w:rPr>
+        <w:rFonts w:hint="default"/>
+      </w:rPr>
+    </w:lvl>
+    <w:lvl w:ilvl="1" w:tplc="04090019" w:tentative="1">
+      <w:start w:val="1"/>
+      <w:numFmt w:val="lowerLetter"/>
+      <w:lvlText w:val="%2)"/>
+      <w:lvlJc w:val="left"/>
+      <w:pPr>
+        <w:ind w:left="840" w:hanging="420"/>
+      </w:pPr>
+    </w:lvl>
+    <w:lvl w:ilvl="2" w:tplc="0409001B" w:tentative="1">
+      <w:start w:val="1"/>
+      <w:numFmt w:val="lowerRoman"/>
+      <w:lvlText w:val="%3."/>
+      <w:lvlJc w:val="right"/>
+      <w:pPr>
+        <w:ind w:left="1260" w:hanging="420"/>
+      </w:pPr>
+    </w:lvl>
+    <w:lvl w:ilvl="3" w:tplc="0409000F" w:tentative="1">
+      <w:start w:val="1"/>
+      <w:numFmt w:val="decimal"/>
+      <w:lvlText w:val="%4."/>
+      <w:lvlJc w:val="left"/>
+      <w:pPr>
+        <w:ind w:left="1680" w:hanging="420"/>
+      </w:pPr>
+    </w:lvl>
+    <w:lvl w:ilvl="4" w:tplc="04090019" w:tentative="1">
+      <w:start w:val="1"/>
+      <w:numFmt w:val="lowerLetter"/>
+      <w:lvlText w:val="%5)"/>
+      <w:lvlJc w:val="left"/>
+      <w:pPr>
+        <w:ind w:left="2100" w:hanging="420"/>
+      </w:pPr>
+    </w:lvl>
+    <w:lvl w:ilvl="5" w:tplc="0409001B" w:tentative="1">
+      <w:start w:val="1"/>
+      <w:numFmt w:val="lowerRoman"/>
+      <w:lvlText w:val="%6."/>
+      <w:lvlJc w:val="right"/>
+      <w:pPr>
+        <w:ind w:left="2520" w:hanging="420"/>
+      </w:pPr>
+    </w:lvl>
+    <w:lvl w:ilvl="6" w:tplc="0409000F" w:tentative="1">
+      <w:start w:val="1"/>
+      <w:numFmt w:val="decimal"/>
+      <w:lvlText w:val="%7."/>
+      <w:lvlJc w:val="left"/>
+      <w:pPr>
+        <w:ind w:left="2940" w:hanging="420"/>
+      </w:pPr>
+    </w:lvl>
+    <w:lvl w:ilvl="7" w:tplc="04090019" w:tentative="1">
+      <w:start w:val="1"/>
+      <w:numFmt w:val="lowerLetter"/>
+      <w:lvlText w:val="%8)"/>
+      <w:lvlJc w:val="left"/>
+      <w:pPr>
+        <w:ind w:left="3360" w:hanging="420"/>
+      </w:pPr>
+    </w:lvl>
+    <w:lvl w:ilvl="8" w:tplc="0409001B" w:tentative="1">
+      <w:start w:val="1"/>
+      <w:numFmt w:val="lowerRoman"/>
+      <w:lvlText w:val="%9."/>
+      <w:lvlJc w:val="right"/>
+      <w:pPr>
+        <w:ind w:left="3780" w:hanging="420"/>
+      </w:pPr>
+    </w:lvl>
+  </w:abstractNum>
+  <w:abstractNum w:abstractNumId="6" w15:restartNumberingAfterBreak="0">
+    <w:nsid w:val="7FDA1842"/>
+    <w:multiLevelType w:val="multilevel"/>
+    <w:tmpl w:val="A1BA0D32"/>
+    <w:lvl w:ilvl="0">
+      <w:start w:val="1"/>
+      <w:numFmt w:val="bullet"/>
+      <w:lvlText w:val=""/>
+      <w:lvlJc w:val="left"/>
+      <w:pPr>
+        <w:tabs>
+          <w:tab w:val="num" w:pos="720"/>
+        </w:tabs>
+        <w:ind w:left="720" w:hanging="360"/>
+      </w:pPr>
+      <w:rPr>
+        <w:rFonts w:ascii="Symbol" w:hAnsi="Symbol" w:hint="default"/>
+        <w:sz w:val="20"/>
+      </w:rPr>
+    </w:lvl>
+    <w:lvl w:ilvl="1" w:tentative="1">
+      <w:start w:val="1"/>
+      <w:numFmt w:val="bullet"/>
+      <w:lvlText w:val=""/>
+      <w:lvlJc w:val="left"/>
+      <w:pPr>
+        <w:tabs>
+          <w:tab w:val="num" w:pos="1440"/>
+        </w:tabs>
+        <w:ind w:left="1440" w:hanging="360"/>
+      </w:pPr>
+      <w:rPr>
+        <w:rFonts w:ascii="Symbol" w:hAnsi="Symbol" w:hint="default"/>
+        <w:sz w:val="20"/>
+      </w:rPr>
+    </w:lvl>
+    <w:lvl w:ilvl="2" w:tentative="1">
+      <w:start w:val="1"/>
+      <w:numFmt w:val="bullet"/>
+      <w:lvlText w:val=""/>
+      <w:lvlJc w:val="left"/>
+      <w:pPr>
+        <w:tabs>
+          <w:tab w:val="num" w:pos="2160"/>
+        </w:tabs>
+        <w:ind w:left="2160" w:hanging="360"/>
+      </w:pPr>
+      <w:rPr>
+        <w:rFonts w:ascii="Symbol" w:hAnsi="Symbol" w:hint="default"/>
+        <w:sz w:val="20"/>
+      </w:rPr>
+    </w:lvl>
+    <w:lvl w:ilvl="3" w:tentative="1">
+      <w:start w:val="1"/>
+      <w:numFmt w:val="bullet"/>
+      <w:lvlText w:val=""/>
+      <w:lvlJc w:val="left"/>
+      <w:pPr>
+        <w:tabs>
+          <w:tab w:val="num" w:pos="2880"/>
+        </w:tabs>
+        <w:ind w:left="2880" w:hanging="360"/>
+      </w:pPr>
+      <w:rPr>
+        <w:rFonts w:ascii="Symbol" w:hAnsi="Symbol" w:hint="default"/>
+        <w:sz w:val="20"/>
+      </w:rPr>
+    </w:lvl>
+    <w:lvl w:ilvl="4" w:tentative="1">
+      <w:start w:val="1"/>
+      <w:numFmt w:val="bullet"/>
+      <w:lvlText w:val=""/>
+      <w:lvlJc w:val="left"/>
+      <w:pPr>
+        <w:tabs>
+          <w:tab w:val="num" w:pos="3600"/>
+        </w:tabs>
+        <w:ind w:left="3600" w:hanging="360"/>
+      </w:pPr>
+      <w:rPr>
+        <w:rFonts w:ascii="Symbol" w:hAnsi="Symbol" w:hint="default"/>
+        <w:sz w:val="20"/>
+      </w:rPr>
+    </w:lvl>
+    <w:lvl w:ilvl="5" w:tentative="1">
+      <w:start w:val="1"/>
+      <w:numFmt w:val="bullet"/>
+      <w:lvlText w:val=""/>
+      <w:lvlJc w:val="left"/>
+      <w:pPr>
+        <w:tabs>
+          <w:tab w:val="num" w:pos="4320"/>
+        </w:tabs>
+        <w:ind w:left="4320" w:hanging="360"/>
+      </w:pPr>
+      <w:rPr>
+        <w:rFonts w:ascii="Symbol" w:hAnsi="Symbol" w:hint="default"/>
+        <w:sz w:val="20"/>
+      </w:rPr>
+    </w:lvl>
+    <w:lvl w:ilvl="6" w:tentative="1">
+      <w:start w:val="1"/>
+      <w:numFmt w:val="bullet"/>
+      <w:lvlText w:val=""/>
+      <w:lvlJc w:val="left"/>
+      <w:pPr>
+        <w:tabs>
+          <w:tab w:val="num" w:pos="5040"/>
+        </w:tabs>
+        <w:ind w:left="5040" w:hanging="360"/>
+      </w:pPr>
+      <w:rPr>
+        <w:rFonts w:ascii="Symbol" w:hAnsi="Symbol" w:hint="default"/>
+        <w:sz w:val="20"/>
+      </w:rPr>
+    </w:lvl>
+    <w:lvl w:ilvl="7" w:tentative="1">
+      <w:start w:val="1"/>
+      <w:numFmt w:val="bullet"/>
+      <w:lvlText w:val=""/>
+      <w:lvlJc w:val="left"/>
+      <w:pPr>
+        <w:tabs>
+          <w:tab w:val="num" w:pos="5760"/>
+        </w:tabs>
+        <w:ind w:left="5760" w:hanging="360"/>
+      </w:pPr>
+      <w:rPr>
+        <w:rFonts w:ascii="Symbol" w:hAnsi="Symbol" w:hint="default"/>
+        <w:sz w:val="20"/>
+      </w:rPr>
+    </w:lvl>
+    <w:lvl w:ilvl="8" w:tentative="1">
+      <w:start w:val="1"/>
+      <w:numFmt w:val="bullet"/>
+      <w:lvlText w:val=""/>
+      <w:lvlJc w:val="left"/>
+      <w:pPr>
+        <w:tabs>
+          <w:tab w:val="num" w:pos="6480"/>
+        </w:tabs>
+        <w:ind w:left="6480" w:hanging="360"/>
+      </w:pPr>
+      <w:rPr>
+        <w:rFonts w:ascii="Symbol" w:hAnsi="Symbol" w:hint="default"/>
+        <w:sz w:val="20"/>
+      </w:rPr>
+    </w:lvl>
+  </w:abstractNum>
   <w:num w:numId="1" w16cid:durableId="1678540641">
-    <w:abstractNumId w:val="1"/>
+    <w:abstractNumId w:val="3"/>
   </w:num>
   <w:num w:numId="2" w16cid:durableId="1959069928">
+    <w:abstractNumId w:val="2"/>
+  </w:num>
+  <w:num w:numId="3" w16cid:durableId="1977178637">
+    <w:abstractNumId w:val="6"/>
+  </w:num>
+  <w:num w:numId="4" w16cid:durableId="820539307">
     <w:abstractNumId w:val="0"/>
+  </w:num>
+  <w:num w:numId="5" w16cid:durableId="1454523687">
+    <w:abstractNumId w:val="5"/>
+  </w:num>
+  <w:num w:numId="6" w16cid:durableId="886989027">
+    <w:abstractNumId w:val="4"/>
+  </w:num>
+  <w:num w:numId="7" w16cid:durableId="520365353">
+    <w:abstractNumId w:val="1"/>
   </w:num>
 </w:numbering>
 </file>
@@ -1241,6 +3380,57 @@
       <w:sz w:val="24"/>
     </w:rPr>
   </w:style>
+  <w:style w:type="paragraph" w:customStyle="1" w:styleId="pw-post-body-paragraph">
+    <w:name w:val="pw-post-body-paragraph"/>
+    <w:basedOn w:val="a"/>
+    <w:rsid w:val="002F7F35"/>
+    <w:pPr>
+      <w:widowControl/>
+      <w:spacing w:before="100" w:beforeAutospacing="1" w:after="100" w:afterAutospacing="1"/>
+      <w:jc w:val="left"/>
+    </w:pPr>
+    <w:rPr>
+      <w:rFonts w:ascii="宋体" w:eastAsia="宋体" w:hAnsi="宋体" w:cs="宋体"/>
+      <w:kern w:val="0"/>
+      <w:sz w:val="24"/>
+    </w:rPr>
+  </w:style>
+  <w:style w:type="paragraph" w:customStyle="1" w:styleId="vb">
+    <w:name w:val="vb"/>
+    <w:basedOn w:val="a"/>
+    <w:rsid w:val="002F7F35"/>
+    <w:pPr>
+      <w:widowControl/>
+      <w:spacing w:before="100" w:beforeAutospacing="1" w:after="100" w:afterAutospacing="1"/>
+      <w:jc w:val="left"/>
+    </w:pPr>
+    <w:rPr>
+      <w:rFonts w:ascii="宋体" w:eastAsia="宋体" w:hAnsi="宋体" w:cs="宋体"/>
+      <w:kern w:val="0"/>
+      <w:sz w:val="24"/>
+    </w:rPr>
+  </w:style>
+  <w:style w:type="paragraph" w:styleId="a4">
+    <w:name w:val="List Paragraph"/>
+    <w:basedOn w:val="a"/>
+    <w:uiPriority w:val="34"/>
+    <w:qFormat/>
+    <w:rsid w:val="002F7F35"/>
+    <w:pPr>
+      <w:ind w:firstLineChars="200" w:firstLine="420"/>
+    </w:pPr>
+  </w:style>
+  <w:style w:type="character" w:styleId="a5">
+    <w:name w:val="Strong"/>
+    <w:basedOn w:val="a0"/>
+    <w:uiPriority w:val="22"/>
+    <w:qFormat/>
+    <w:rsid w:val="00C31039"/>
+    <w:rPr>
+      <w:b/>
+      <w:bCs/>
+    </w:rPr>
+  </w:style>
 </w:styles>
 </file>
 

</xml_diff>